<commit_message>
Ergenzung der Versionierung in der MBK
</commit_message>
<xml_diff>
--- a/Machbarkeitsstudie.docx
+++ b/Machbarkeitsstudie.docx
@@ -252,7 +252,6 @@
                       </w:rPr>
                       <w:t xml:space="preserve"> </w:t>
                     </w:r>
-                    <w:proofErr w:type="spellStart"/>
                     <w:r>
                       <w:rPr>
                         <w:rFonts w:asciiTheme="majorHAnsi" w:hAnsiTheme="majorHAnsi"/>
@@ -260,17 +259,7 @@
                         <w:bCs/>
                         <w:lang w:val="en-GB"/>
                       </w:rPr>
-                      <w:t>Borsos</w:t>
-                    </w:r>
-                    <w:proofErr w:type="spellEnd"/>
-                    <w:r>
-                      <w:rPr>
-                        <w:rFonts w:asciiTheme="majorHAnsi" w:hAnsiTheme="majorHAnsi"/>
-                        <w:b/>
-                        <w:bCs/>
-                        <w:lang w:val="en-GB"/>
-                      </w:rPr>
-                      <w:t xml:space="preserve"> Robert, </w:t>
+                      <w:t xml:space="preserve">Borsos Robert, </w:t>
                     </w:r>
                     <w:sdt>
                       <w:sdtPr>
@@ -293,25 +282,7 @@
                             <w:b/>
                             <w:bCs/>
                           </w:rPr>
-                          <w:t xml:space="preserve">Frassl Gabriel, </w:t>
-                        </w:r>
-                        <w:proofErr w:type="spellStart"/>
-                        <w:r>
-                          <w:rPr>
-                            <w:rFonts w:asciiTheme="majorHAnsi" w:hAnsiTheme="majorHAnsi"/>
-                            <w:b/>
-                            <w:bCs/>
-                          </w:rPr>
-                          <w:t>Limbeck</w:t>
-                        </w:r>
-                        <w:proofErr w:type="spellEnd"/>
-                        <w:r>
-                          <w:rPr>
-                            <w:rFonts w:asciiTheme="majorHAnsi" w:hAnsiTheme="majorHAnsi"/>
-                            <w:b/>
-                            <w:bCs/>
-                          </w:rPr>
-                          <w:t xml:space="preserve"> Markus</w:t>
+                          <w:t>Frassl Gabriel, Limbeck Markus</w:t>
                         </w:r>
                       </w:sdtContent>
                     </w:sdt>
@@ -425,21 +396,7 @@
                           <w:rPr>
                             <w:rFonts w:asciiTheme="majorHAnsi" w:hAnsiTheme="majorHAnsi"/>
                           </w:rPr>
-                          <w:t>Untersuchung der sinnvollen Machbarkeit des Projektes "</w:t>
-                        </w:r>
-                        <w:proofErr w:type="spellStart"/>
-                        <w:r>
-                          <w:rPr>
-                            <w:rFonts w:asciiTheme="majorHAnsi" w:hAnsiTheme="majorHAnsi"/>
-                          </w:rPr>
-                          <w:t>QuakeWatch</w:t>
-                        </w:r>
-                        <w:proofErr w:type="spellEnd"/>
-                        <w:r>
-                          <w:rPr>
-                            <w:rFonts w:asciiTheme="majorHAnsi" w:hAnsiTheme="majorHAnsi"/>
-                          </w:rPr>
-                          <w:t xml:space="preserve"> Austria" anhand der Angaben des Lastenheftes  der ZAMG.</w:t>
+                          <w:t>Untersuchung der sinnvollen Machbarkeit des Projektes "QuakeWatch Austria" anhand der Angaben des Lastenheftes  der ZAMG.</w:t>
                         </w:r>
                       </w:p>
                     </w:tc>
@@ -2545,8 +2502,6 @@
       </w:sdtContent>
     </w:sdt>
     <w:p>
-      <w:bookmarkStart w:id="1" w:name="_GoBack"/>
-      <w:bookmarkEnd w:id="1"/>
       <w:r>
         <w:br w:type="page"/>
       </w:r>
@@ -2559,12 +2514,12 @@
           <w:numId w:val="1"/>
         </w:numPr>
       </w:pPr>
-      <w:bookmarkStart w:id="2" w:name="_Toc432681882"/>
+      <w:bookmarkStart w:id="1" w:name="_Toc432681882"/>
       <w:r>
         <w:lastRenderedPageBreak/>
         <w:t>Version</w:t>
       </w:r>
-      <w:bookmarkEnd w:id="2"/>
+      <w:bookmarkEnd w:id="1"/>
     </w:p>
     <w:tbl>
       <w:tblPr>
@@ -2693,6 +2648,14 @@
                 <w:szCs w:val="18"/>
               </w:rPr>
             </w:pPr>
+            <w:r>
+              <w:rPr>
+                <w:rFonts w:ascii="Arial" w:hAnsi="Arial" w:cs="Arial"/>
+                <w:sz w:val="18"/>
+                <w:szCs w:val="18"/>
+              </w:rPr>
+              <w:t>Frassl Gabiel</w:t>
+            </w:r>
           </w:p>
         </w:tc>
         <w:tc>
@@ -2708,6 +2671,14 @@
                 <w:szCs w:val="18"/>
               </w:rPr>
             </w:pPr>
+            <w:r>
+              <w:rPr>
+                <w:rFonts w:ascii="Arial" w:hAnsi="Arial" w:cs="Arial"/>
+                <w:sz w:val="18"/>
+                <w:szCs w:val="18"/>
+              </w:rPr>
+              <w:t>1.10.15</w:t>
+            </w:r>
           </w:p>
         </w:tc>
         <w:tc>
@@ -2723,6 +2694,14 @@
                 <w:szCs w:val="18"/>
               </w:rPr>
             </w:pPr>
+            <w:r>
+              <w:rPr>
+                <w:rFonts w:ascii="Arial" w:hAnsi="Arial" w:cs="Arial"/>
+                <w:sz w:val="18"/>
+                <w:szCs w:val="18"/>
+              </w:rPr>
+              <w:t>0.1</w:t>
+            </w:r>
           </w:p>
         </w:tc>
         <w:tc>
@@ -2738,6 +2717,14 @@
                 <w:szCs w:val="18"/>
               </w:rPr>
             </w:pPr>
+            <w:r>
+              <w:rPr>
+                <w:rFonts w:ascii="Arial" w:hAnsi="Arial" w:cs="Arial"/>
+                <w:sz w:val="18"/>
+                <w:szCs w:val="18"/>
+              </w:rPr>
+              <w:t>Erstellen der Grunddatei für weitere Bearbeitung</w:t>
+            </w:r>
           </w:p>
         </w:tc>
       </w:tr>
@@ -2758,6 +2745,14 @@
                 <w:szCs w:val="18"/>
               </w:rPr>
             </w:pPr>
+            <w:r>
+              <w:rPr>
+                <w:rFonts w:ascii="Arial" w:hAnsi="Arial" w:cs="Arial"/>
+                <w:sz w:val="18"/>
+                <w:szCs w:val="18"/>
+              </w:rPr>
+              <w:t>Borsos Robert</w:t>
+            </w:r>
           </w:p>
         </w:tc>
         <w:tc>
@@ -2773,6 +2768,14 @@
                 <w:szCs w:val="18"/>
               </w:rPr>
             </w:pPr>
+            <w:r>
+              <w:rPr>
+                <w:rFonts w:ascii="Arial" w:hAnsi="Arial" w:cs="Arial"/>
+                <w:sz w:val="18"/>
+                <w:szCs w:val="18"/>
+              </w:rPr>
+              <w:t>07.10.15</w:t>
+            </w:r>
           </w:p>
         </w:tc>
         <w:tc>
@@ -2788,6 +2791,14 @@
                 <w:szCs w:val="18"/>
               </w:rPr>
             </w:pPr>
+            <w:r>
+              <w:rPr>
+                <w:rFonts w:ascii="Arial" w:hAnsi="Arial" w:cs="Arial"/>
+                <w:sz w:val="18"/>
+                <w:szCs w:val="18"/>
+              </w:rPr>
+              <w:t>0.2</w:t>
+            </w:r>
           </w:p>
         </w:tc>
         <w:tc>
@@ -2803,6 +2814,14 @@
                 <w:szCs w:val="18"/>
               </w:rPr>
             </w:pPr>
+            <w:r>
+              <w:rPr>
+                <w:rFonts w:ascii="Arial" w:hAnsi="Arial" w:cs="Arial"/>
+                <w:sz w:val="18"/>
+                <w:szCs w:val="18"/>
+              </w:rPr>
+              <w:t>Kapitel 1,2,3,4,5 eingefügt</w:t>
+            </w:r>
           </w:p>
         </w:tc>
       </w:tr>
@@ -2823,6 +2842,14 @@
                 <w:szCs w:val="18"/>
               </w:rPr>
             </w:pPr>
+            <w:r>
+              <w:rPr>
+                <w:rFonts w:ascii="Arial" w:hAnsi="Arial" w:cs="Arial"/>
+                <w:sz w:val="18"/>
+                <w:szCs w:val="18"/>
+              </w:rPr>
+              <w:t>Frassl Gabriel</w:t>
+            </w:r>
           </w:p>
         </w:tc>
         <w:tc>
@@ -2838,6 +2865,14 @@
                 <w:szCs w:val="18"/>
               </w:rPr>
             </w:pPr>
+            <w:r>
+              <w:rPr>
+                <w:rFonts w:ascii="Arial" w:hAnsi="Arial" w:cs="Arial"/>
+                <w:sz w:val="18"/>
+                <w:szCs w:val="18"/>
+              </w:rPr>
+              <w:t>05.10.15</w:t>
+            </w:r>
           </w:p>
         </w:tc>
         <w:tc>
@@ -2853,6 +2888,14 @@
                 <w:szCs w:val="18"/>
               </w:rPr>
             </w:pPr>
+            <w:r>
+              <w:rPr>
+                <w:rFonts w:ascii="Arial" w:hAnsi="Arial" w:cs="Arial"/>
+                <w:sz w:val="18"/>
+                <w:szCs w:val="18"/>
+              </w:rPr>
+              <w:t>0.3</w:t>
+            </w:r>
           </w:p>
         </w:tc>
         <w:tc>
@@ -2868,6 +2911,14 @@
                 <w:szCs w:val="18"/>
               </w:rPr>
             </w:pPr>
+            <w:r>
+              <w:rPr>
+                <w:rFonts w:ascii="Arial" w:hAnsi="Arial" w:cs="Arial"/>
+                <w:sz w:val="18"/>
+                <w:szCs w:val="18"/>
+              </w:rPr>
+              <w:t>Kapitel 7,8,9 eingefügt</w:t>
+            </w:r>
           </w:p>
         </w:tc>
       </w:tr>
@@ -2888,6 +2939,14 @@
                 <w:szCs w:val="18"/>
               </w:rPr>
             </w:pPr>
+            <w:r>
+              <w:rPr>
+                <w:rFonts w:ascii="Arial" w:hAnsi="Arial" w:cs="Arial"/>
+                <w:sz w:val="18"/>
+                <w:szCs w:val="18"/>
+              </w:rPr>
+              <w:t>Limbeck Markus</w:t>
+            </w:r>
           </w:p>
         </w:tc>
         <w:tc>
@@ -2903,6 +2962,14 @@
                 <w:szCs w:val="18"/>
               </w:rPr>
             </w:pPr>
+            <w:r>
+              <w:rPr>
+                <w:rFonts w:ascii="Arial" w:hAnsi="Arial" w:cs="Arial"/>
+                <w:sz w:val="18"/>
+                <w:szCs w:val="18"/>
+              </w:rPr>
+              <w:t>15.10.2015</w:t>
+            </w:r>
           </w:p>
         </w:tc>
         <w:tc>
@@ -2918,6 +2985,14 @@
                 <w:szCs w:val="18"/>
               </w:rPr>
             </w:pPr>
+            <w:r>
+              <w:rPr>
+                <w:rFonts w:ascii="Arial" w:hAnsi="Arial" w:cs="Arial"/>
+                <w:sz w:val="18"/>
+                <w:szCs w:val="18"/>
+              </w:rPr>
+              <w:t>0.4</w:t>
+            </w:r>
           </w:p>
         </w:tc>
         <w:tc>
@@ -2933,6 +3008,16 @@
                 <w:szCs w:val="18"/>
               </w:rPr>
             </w:pPr>
+            <w:r>
+              <w:rPr>
+                <w:rFonts w:ascii="Arial" w:hAnsi="Arial" w:cs="Arial"/>
+                <w:sz w:val="18"/>
+                <w:szCs w:val="18"/>
+              </w:rPr>
+              <w:t>Technische Machbarkeit Entwurf</w:t>
+            </w:r>
+            <w:bookmarkStart w:id="2" w:name="_GoBack"/>
+            <w:bookmarkEnd w:id="2"/>
           </w:p>
         </w:tc>
       </w:tr>
@@ -3422,9 +3507,8 @@
           <w:szCs w:val="20"/>
           <w:lang w:val="de-DE" w:eastAsia="de-DE"/>
         </w:rPr>
-        <w:t xml:space="preserve">zu entwickeln, mit </w:t>
-      </w:r>
-      <w:proofErr w:type="gramStart"/>
+        <w:t>zu entwickeln, mit welcher</w:t>
+      </w:r>
       <w:r>
         <w:rPr>
           <w:rFonts w:ascii="Arial" w:eastAsia="Arial" w:hAnsi="Arial" w:cs="Arial"/>
@@ -3432,26 +3516,7 @@
           <w:szCs w:val="20"/>
           <w:lang w:val="de-DE" w:eastAsia="de-DE"/>
         </w:rPr>
-        <w:t>welcher</w:t>
-      </w:r>
-      <w:r>
-        <w:rPr>
-          <w:rFonts w:ascii="Arial" w:eastAsia="Arial" w:hAnsi="Arial" w:cs="Arial"/>
-          <w:sz w:val="24"/>
-          <w:szCs w:val="20"/>
-          <w:lang w:val="de-DE" w:eastAsia="de-DE"/>
-        </w:rPr>
-        <w:t xml:space="preserve"> rascher und präziser</w:t>
-      </w:r>
-      <w:proofErr w:type="gramEnd"/>
-      <w:r>
-        <w:rPr>
-          <w:rFonts w:ascii="Arial" w:eastAsia="Arial" w:hAnsi="Arial" w:cs="Arial"/>
-          <w:sz w:val="24"/>
-          <w:szCs w:val="20"/>
-          <w:lang w:val="de-DE" w:eastAsia="de-DE"/>
-        </w:rPr>
-        <w:t xml:space="preserve"> Erdbeben in Österreich wahrgenommen werden sollen. </w:t>
+        <w:t xml:space="preserve"> rascher und präziser Erdbeben in Österreich wahrgenommen werden sollen. </w:t>
       </w:r>
       <w:r>
         <w:rPr>
@@ -3532,23 +3597,7 @@
           <w:rFonts w:eastAsia="Calibri"/>
           <w:color w:val="000000" w:themeColor="text1"/>
         </w:rPr>
-        <w:t xml:space="preserve">Muss-Ziele (Must </w:t>
-      </w:r>
-      <w:proofErr w:type="spellStart"/>
-      <w:r>
-        <w:rPr>
-          <w:rFonts w:eastAsia="Calibri"/>
-          <w:color w:val="000000" w:themeColor="text1"/>
-        </w:rPr>
-        <w:t>Have</w:t>
-      </w:r>
-      <w:proofErr w:type="spellEnd"/>
-      <w:r>
-        <w:rPr>
-          <w:rFonts w:eastAsia="Calibri"/>
-          <w:color w:val="000000" w:themeColor="text1"/>
-        </w:rPr>
-        <w:t>)</w:t>
+        <w:t>Muss-Ziele (Must Have)</w:t>
       </w:r>
       <w:bookmarkEnd w:id="7"/>
       <w:r>
@@ -3671,39 +3720,7 @@
           <w:rFonts w:eastAsia="Calibri"/>
           <w:color w:val="000000" w:themeColor="text1"/>
         </w:rPr>
-        <w:t>Soll-Ziele (</w:t>
-      </w:r>
-      <w:proofErr w:type="spellStart"/>
-      <w:r>
-        <w:rPr>
-          <w:rFonts w:eastAsia="Calibri"/>
-          <w:color w:val="000000" w:themeColor="text1"/>
-        </w:rPr>
-        <w:t>Should</w:t>
-      </w:r>
-      <w:proofErr w:type="spellEnd"/>
-      <w:r>
-        <w:rPr>
-          <w:rFonts w:eastAsia="Calibri"/>
-          <w:color w:val="000000" w:themeColor="text1"/>
-        </w:rPr>
-        <w:t xml:space="preserve"> </w:t>
-      </w:r>
-      <w:proofErr w:type="spellStart"/>
-      <w:r>
-        <w:rPr>
-          <w:rFonts w:eastAsia="Calibri"/>
-          <w:color w:val="000000" w:themeColor="text1"/>
-        </w:rPr>
-        <w:t>Have</w:t>
-      </w:r>
-      <w:proofErr w:type="spellEnd"/>
-      <w:r>
-        <w:rPr>
-          <w:rFonts w:eastAsia="Calibri"/>
-          <w:color w:val="000000" w:themeColor="text1"/>
-        </w:rPr>
-        <w:t>)</w:t>
+        <w:t>Soll-Ziele (Should Have)</w:t>
       </w:r>
       <w:bookmarkEnd w:id="8"/>
       <w:r>
@@ -4491,15 +4508,7 @@
               <w:jc w:val="center"/>
             </w:pPr>
             <w:r>
-              <w:t xml:space="preserve">Must </w:t>
-            </w:r>
-            <w:proofErr w:type="spellStart"/>
-            <w:r>
-              <w:t>Have</w:t>
-            </w:r>
-            <w:proofErr w:type="spellEnd"/>
-            <w:r>
-              <w:t xml:space="preserve"> </w:t>
+              <w:t xml:space="preserve">Must Have </w:t>
             </w:r>
           </w:p>
         </w:tc>
@@ -5207,15 +5216,7 @@
               <w:jc w:val="center"/>
             </w:pPr>
             <w:r>
-              <w:t xml:space="preserve">Must </w:t>
-            </w:r>
-            <w:proofErr w:type="spellStart"/>
-            <w:r>
-              <w:t>Have</w:t>
-            </w:r>
-            <w:proofErr w:type="spellEnd"/>
-            <w:r>
-              <w:t xml:space="preserve"> </w:t>
+              <w:t xml:space="preserve">Must Have </w:t>
             </w:r>
           </w:p>
         </w:tc>
@@ -5974,15 +5975,7 @@
               <w:jc w:val="center"/>
             </w:pPr>
             <w:r>
-              <w:t xml:space="preserve">Must </w:t>
-            </w:r>
-            <w:proofErr w:type="spellStart"/>
-            <w:r>
-              <w:t>Have</w:t>
-            </w:r>
-            <w:proofErr w:type="spellEnd"/>
-            <w:r>
-              <w:t xml:space="preserve"> </w:t>
+              <w:t xml:space="preserve">Must Have </w:t>
             </w:r>
           </w:p>
         </w:tc>
@@ -6693,15 +6686,7 @@
               <w:jc w:val="center"/>
             </w:pPr>
             <w:r>
-              <w:t xml:space="preserve">Must </w:t>
-            </w:r>
-            <w:proofErr w:type="spellStart"/>
-            <w:r>
-              <w:t>Have</w:t>
-            </w:r>
-            <w:proofErr w:type="spellEnd"/>
-            <w:r>
-              <w:t xml:space="preserve"> </w:t>
+              <w:t xml:space="preserve">Must Have </w:t>
             </w:r>
           </w:p>
         </w:tc>
@@ -6747,25 +6732,7 @@
           <w:sz w:val="24"/>
           <w:szCs w:val="24"/>
         </w:rPr>
-        <w:t xml:space="preserve">Diese Funktion muss nur ausgeführt werden, wenn ein vergangenes Beben gemeldet wird, oder wenn bei einem aktuellen Beben die Ortungsdienste des Smartphones deaktiviert sind.  Hier werden Ort, </w:t>
-      </w:r>
-      <w:proofErr w:type="spellStart"/>
-      <w:r>
-        <w:rPr>
-          <w:rFonts w:ascii="Arial" w:hAnsi="Arial" w:cs="Arial"/>
-          <w:sz w:val="24"/>
-          <w:szCs w:val="24"/>
-        </w:rPr>
-        <w:t>Plz</w:t>
-      </w:r>
-      <w:proofErr w:type="spellEnd"/>
-      <w:r>
-        <w:rPr>
-          <w:rFonts w:ascii="Arial" w:hAnsi="Arial" w:cs="Arial"/>
-          <w:sz w:val="24"/>
-          <w:szCs w:val="24"/>
-        </w:rPr>
-        <w:t>, und Datum und Uhrzeit abgefragt. Wurde bei der Schnellauswahl der vergangenen Beben(siehe LF0040) eines dieser Erdbeben ausgewählt, oder es handelt sich um ein aktuelles Beben, so sollen bereits Ermittelte Daten von selbst eingetragen werden um den Input zu erleichtern.</w:t>
+        <w:t>Diese Funktion muss nur ausgeführt werden, wenn ein vergangenes Beben gemeldet wird, oder wenn bei einem aktuellen Beben die Ortungsdienste des Smartphones deaktiviert sind.  Hier werden Ort, Plz, und Datum und Uhrzeit abgefragt. Wurde bei der Schnellauswahl der vergangenen Beben(siehe LF0040) eines dieser Erdbeben ausgewählt, oder es handelt sich um ein aktuelles Beben, so sollen bereits Ermittelte Daten von selbst eingetragen werden um den Input zu erleichtern.</w:t>
       </w:r>
     </w:p>
     <w:tbl>
@@ -7411,15 +7378,7 @@
               <w:jc w:val="center"/>
             </w:pPr>
             <w:r>
-              <w:t xml:space="preserve">Must </w:t>
-            </w:r>
-            <w:proofErr w:type="spellStart"/>
-            <w:r>
-              <w:t>Have</w:t>
-            </w:r>
-            <w:proofErr w:type="spellEnd"/>
-            <w:r>
-              <w:t xml:space="preserve"> </w:t>
+              <w:t xml:space="preserve">Must Have </w:t>
             </w:r>
           </w:p>
         </w:tc>
@@ -7834,15 +7793,7 @@
                     <w:spacing w:line="259" w:lineRule="auto"/>
                   </w:pPr>
                   <w:r>
-                    <w:t>Druck auf Button für „</w:t>
-                  </w:r>
-                  <w:proofErr w:type="spellStart"/>
-                  <w:r>
-                    <w:t>Catoons</w:t>
-                  </w:r>
-                  <w:proofErr w:type="spellEnd"/>
-                  <w:r>
-                    <w:t>“.</w:t>
+                    <w:t>Druck auf Button für „Catoons“.</w:t>
                   </w:r>
                 </w:p>
               </w:tc>
@@ -8137,15 +8088,7 @@
               <w:jc w:val="center"/>
             </w:pPr>
             <w:r>
-              <w:t xml:space="preserve">Must </w:t>
-            </w:r>
-            <w:proofErr w:type="spellStart"/>
-            <w:r>
-              <w:t>Have</w:t>
-            </w:r>
-            <w:proofErr w:type="spellEnd"/>
-            <w:r>
-              <w:t xml:space="preserve"> </w:t>
+              <w:t xml:space="preserve">Must Have </w:t>
             </w:r>
           </w:p>
         </w:tc>
@@ -8842,15 +8785,7 @@
               <w:jc w:val="center"/>
             </w:pPr>
             <w:r>
-              <w:t xml:space="preserve">Must </w:t>
-            </w:r>
-            <w:proofErr w:type="spellStart"/>
-            <w:r>
-              <w:t>Have</w:t>
-            </w:r>
-            <w:proofErr w:type="spellEnd"/>
-            <w:r>
-              <w:t xml:space="preserve"> </w:t>
+              <w:t xml:space="preserve">Must Have </w:t>
             </w:r>
           </w:p>
         </w:tc>
@@ -9580,15 +9515,7 @@
               <w:jc w:val="center"/>
             </w:pPr>
             <w:r>
-              <w:t xml:space="preserve">Must </w:t>
-            </w:r>
-            <w:proofErr w:type="spellStart"/>
-            <w:r>
-              <w:t>Have</w:t>
-            </w:r>
-            <w:proofErr w:type="spellEnd"/>
-            <w:r>
-              <w:t xml:space="preserve"> </w:t>
+              <w:t xml:space="preserve">Must Have </w:t>
             </w:r>
           </w:p>
         </w:tc>
@@ -10297,15 +10224,7 @@
               <w:jc w:val="center"/>
             </w:pPr>
             <w:r>
-              <w:t xml:space="preserve">Must </w:t>
-            </w:r>
-            <w:proofErr w:type="spellStart"/>
-            <w:r>
-              <w:t>Have</w:t>
-            </w:r>
-            <w:proofErr w:type="spellEnd"/>
-            <w:r>
-              <w:t xml:space="preserve"> </w:t>
+              <w:t xml:space="preserve">Must Have </w:t>
             </w:r>
           </w:p>
         </w:tc>
@@ -11050,15 +10969,7 @@
               <w:jc w:val="center"/>
             </w:pPr>
             <w:r>
-              <w:t xml:space="preserve">Must </w:t>
-            </w:r>
-            <w:proofErr w:type="spellStart"/>
-            <w:r>
-              <w:t>Have</w:t>
-            </w:r>
-            <w:proofErr w:type="spellEnd"/>
-            <w:r>
-              <w:t xml:space="preserve"> </w:t>
+              <w:t xml:space="preserve">Must Have </w:t>
             </w:r>
           </w:p>
         </w:tc>
@@ -11152,10 +11063,10 @@
             <v:path o:extrusionok="f" gradientshapeok="t" o:connecttype="rect"/>
             <o:lock v:ext="edit" aspectratio="t"/>
           </v:shapetype>
-          <v:shape id="_x0000_i1025" type="#_x0000_t75" style="width:322.35pt;height:196.05pt" o:ole="">
+          <v:shape id="_x0000_i1025" type="#_x0000_t75" style="width:322pt;height:196.2pt" o:ole="">
             <v:imagedata r:id="rId9" o:title=""/>
           </v:shape>
-          <o:OLEObject Type="Embed" ProgID="Visio.Drawing.15" ShapeID="_x0000_i1025" DrawAspect="Content" ObjectID="_1506423837" r:id="rId10"/>
+          <o:OLEObject Type="Embed" ProgID="Visio.Drawing.15" ShapeID="_x0000_i1025" DrawAspect="Content" ObjectID="_1506426246" r:id="rId10"/>
         </w:object>
       </w:r>
     </w:p>
@@ -11452,15 +11363,7 @@
       </w:r>
       <w:r>
         <w:br/>
-        <w:t xml:space="preserve">Wenn die Wahl der Plattform nur auf Android fällt, steht zur Einwicklung ein sehr mächtiges und vor allem kostenloses Programm zur Verfügung. Android Studio ist extra für diese Zwecke gemacht worden und auch durch viele Hilfestellungen im Internet gut dokumentiert. Ein Nachteil dieses Programms ist die Unübersichtlichkeit und  </w:t>
-      </w:r>
-      <w:proofErr w:type="spellStart"/>
-      <w:r>
-        <w:t>Überladenheit</w:t>
-      </w:r>
-      <w:proofErr w:type="spellEnd"/>
-      <w:r>
-        <w:t xml:space="preserve"> des grafischen Interface. Die Erfahrungen haben gezeigt, dass immer wieder unerwartete Probleme auftauchen, welche oft schwer zu lösen sind, trotz der guten Dokumentation im Internet. </w:t>
+        <w:t xml:space="preserve">Wenn die Wahl der Plattform nur auf Android fällt, steht zur Einwicklung ein sehr mächtiges und vor allem kostenloses Programm zur Verfügung. Android Studio ist extra für diese Zwecke gemacht worden und auch durch viele Hilfestellungen im Internet gut dokumentiert. Ein Nachteil dieses Programms ist die Unübersichtlichkeit und  Überladenheit des grafischen Interface. Die Erfahrungen haben gezeigt, dass immer wieder unerwartete Probleme auftauchen, welche oft schwer zu lösen sind, trotz der guten Dokumentation im Internet. </w:t>
       </w:r>
     </w:p>
     <w:p>
@@ -11476,28 +11379,7 @@
       </w:r>
       <w:r>
         <w:br/>
-        <w:t xml:space="preserve">Bei einer App, speziell für IOS, ist die einzige Möglichkeit diese auf der Entwicklungsplattform </w:t>
-      </w:r>
-      <w:proofErr w:type="spellStart"/>
-      <w:r>
-        <w:t>XCode</w:t>
-      </w:r>
-      <w:proofErr w:type="spellEnd"/>
-      <w:r>
-        <w:t xml:space="preserve"> zu programmieren. Da dieses nur auf Apple Geräten, wie </w:t>
-      </w:r>
-      <w:proofErr w:type="spellStart"/>
-      <w:proofErr w:type="gramStart"/>
-      <w:r>
-        <w:t>zb</w:t>
-      </w:r>
-      <w:proofErr w:type="spellEnd"/>
-      <w:r>
-        <w:t>.:</w:t>
-      </w:r>
-      <w:proofErr w:type="gramEnd"/>
-      <w:r>
-        <w:t xml:space="preserve"> Mac, erhältlich ist, und das Entwicklerteam keinen besitzt, müsste dieser extra dafür noch zusätzlich erworben werden. Ein weiterer Nachteil ist die speziell dafür verwendetet Programmiersprache, aber mehr dazu in 1.4 Programmiersprache. Der wohl größte Vorteil an dieser Wahl ist, dass die Systeme perfekt aufeinander abgestimmt sind. Da sowohl die Hardware des Handy, also auch die Hardware zur Programmierung und  zusätzlich die Entwicklungsumgebung alles vom selben Hersteller (Apple) ist. Dadurch gibt es eine eindeutige Anfragestelle bei jeglicher Art von Problemen, was einen großen Vorteil schafft.</w:t>
+        <w:t>Bei einer App, speziell für IOS, ist die einzige Möglichkeit diese auf der Entwicklungsplattform XCode zu programmieren. Da dieses nur auf Apple Geräten, wie zb.: Mac, erhältlich ist, und das Entwicklerteam keinen besitzt, müsste dieser extra dafür noch zusätzlich erworben werden. Ein weiterer Nachteil ist die speziell dafür verwendetet Programmiersprache, aber mehr dazu in 1.4 Programmiersprache. Der wohl größte Vorteil an dieser Wahl ist, dass die Systeme perfekt aufeinander abgestimmt sind. Da sowohl die Hardware des Handy, also auch die Hardware zur Programmierung und  zusätzlich die Entwicklungsumgebung alles vom selben Hersteller (Apple) ist. Dadurch gibt es eine eindeutige Anfragestelle bei jeglicher Art von Problemen, was einen großen Vorteil schafft.</w:t>
       </w:r>
     </w:p>
     <w:p>
@@ -11513,31 +11395,7 @@
       </w:r>
       <w:r>
         <w:br/>
-        <w:t>Für eine Plattform unabhängig App gibt es deutlich mehr Möglichkeiten. In diesem Projekt kommt aber nur die Entwicklungsumgebung „QT“ und „</w:t>
-      </w:r>
-      <w:proofErr w:type="spellStart"/>
-      <w:r>
-        <w:t>Xamarin</w:t>
-      </w:r>
-      <w:proofErr w:type="spellEnd"/>
-      <w:r>
-        <w:t xml:space="preserve">“. Da für dieses Projekt keine weiteren Ausgaben in Frage kommen, fallen diese Optionen eigentlich weg. </w:t>
-      </w:r>
-      <w:proofErr w:type="spellStart"/>
-      <w:r>
-        <w:t>Xamarin‘s</w:t>
-      </w:r>
-      <w:proofErr w:type="spellEnd"/>
-      <w:r>
-        <w:t xml:space="preserve"> Vorteil ist für das Entwicklerteam, dass es für Studenten eine kostenlose Version </w:t>
-      </w:r>
-      <w:proofErr w:type="gramStart"/>
-      <w:r>
-        <w:t>gibt .</w:t>
-      </w:r>
-      <w:proofErr w:type="gramEnd"/>
-      <w:r>
-        <w:t xml:space="preserve"> Es läuft auf jedem herkömmlichen PC.  Ein großer Nachteil ist, dass in diesem Entwicklerteam noch keine Erfahrungen über diese Entwicklungsumgebung vorhanden sind. Auf den ersten Blick macht das Programm zwar einem vernünftigen Eindruck und scheint sehr gut dokumentiert zu sein, allerdings können sehr schnell nicht zu erwartende Probleme auftauchen. Diese Unerfahrenheit könnte einen großer Risikofaktor darstellen, falls diese Entwicklungsumgebung gewählt wird.</w:t>
+        <w:t>Für eine Plattform unabhängig App gibt es deutlich mehr Möglichkeiten. In diesem Projekt kommt aber nur die Entwicklungsumgebung „QT“ und „Xamarin“. Da für dieses Projekt keine weiteren Ausgaben in Frage kommen, fallen diese Optionen eigentlich weg. Xamarin‘s Vorteil ist für das Entwicklerteam, dass es für Studenten eine kostenlose Version gibt . Es läuft auf jedem herkömmlichen PC.  Ein großer Nachteil ist, dass in diesem Entwicklerteam noch keine Erfahrungen über diese Entwicklungsumgebung vorhanden sind. Auf den ersten Blick macht das Programm zwar einem vernünftigen Eindruck und scheint sehr gut dokumentiert zu sein, allerdings können sehr schnell nicht zu erwartende Probleme auftauchen. Diese Unerfahrenheit könnte einen großer Risikofaktor darstellen, falls diese Entwicklungsumgebung gewählt wird.</w:t>
       </w:r>
     </w:p>
     <w:p>
@@ -11586,11 +11444,9 @@
             <w:tcW w:w="2266" w:type="dxa"/>
           </w:tcPr>
           <w:p>
-            <w:proofErr w:type="spellStart"/>
             <w:r>
               <w:t>XCode</w:t>
             </w:r>
-            <w:proofErr w:type="spellEnd"/>
           </w:p>
         </w:tc>
         <w:tc>
@@ -11598,11 +11454,9 @@
             <w:tcW w:w="2266" w:type="dxa"/>
           </w:tcPr>
           <w:p>
-            <w:proofErr w:type="spellStart"/>
             <w:r>
               <w:t>Xamarin</w:t>
             </w:r>
-            <w:proofErr w:type="spellEnd"/>
           </w:p>
         </w:tc>
       </w:tr>
@@ -11877,11 +11731,9 @@
           <w:numId w:val="7"/>
         </w:numPr>
       </w:pPr>
-      <w:proofErr w:type="spellStart"/>
       <w:r>
         <w:t>XCode</w:t>
       </w:r>
-      <w:proofErr w:type="spellEnd"/>
     </w:p>
     <w:p>
       <w:pPr>
@@ -11903,11 +11755,9 @@
           <w:numId w:val="7"/>
         </w:numPr>
       </w:pPr>
-      <w:proofErr w:type="spellStart"/>
       <w:r>
         <w:t>Xamarin</w:t>
       </w:r>
-      <w:proofErr w:type="spellEnd"/>
     </w:p>
     <w:p>
       <w:pPr>
@@ -12280,13 +12130,8 @@
           </w:tcPr>
           <w:p>
             <w:r>
-              <w:t xml:space="preserve">Beschädigung von Speichermedien,  Virus, </w:t>
-            </w:r>
-            <w:proofErr w:type="spellStart"/>
-            <w:r>
-              <w:t>etc</w:t>
-            </w:r>
-            <w:proofErr w:type="spellEnd"/>
+              <w:t>Beschädigung von Speichermedien,  Virus, etc</w:t>
+            </w:r>
           </w:p>
         </w:tc>
       </w:tr>
@@ -12351,23 +12196,7 @@
           </w:tcPr>
           <w:p>
             <w:r>
-              <w:t xml:space="preserve">Verwendung einer </w:t>
-            </w:r>
-            <w:proofErr w:type="spellStart"/>
-            <w:r>
-              <w:t>Versionierungssoftware</w:t>
-            </w:r>
-            <w:proofErr w:type="spellEnd"/>
-            <w:r>
-              <w:t xml:space="preserve"> (</w:t>
-            </w:r>
-            <w:proofErr w:type="spellStart"/>
-            <w:r>
-              <w:t>GitHub</w:t>
-            </w:r>
-            <w:proofErr w:type="spellEnd"/>
-            <w:r>
-              <w:t>)</w:t>
+              <w:t>Verwendung einer Versionierungssoftware (GitHub)</w:t>
             </w:r>
           </w:p>
         </w:tc>
@@ -12824,15 +12653,7 @@
     </w:p>
     <w:p>
       <w:r>
-        <w:t xml:space="preserve">Das Team hat derzeit noch wenig Erfahrung in der Umsetzung von Projekten, ist daher aber besonders um eine gut geplante und zielführende Durchführung bemüht. Das </w:t>
-      </w:r>
-      <w:proofErr w:type="spellStart"/>
-      <w:r>
-        <w:t>Know-How</w:t>
-      </w:r>
-      <w:proofErr w:type="spellEnd"/>
-      <w:r>
-        <w:t xml:space="preserve"> ist größtenteils vorhanden, und wird wenn benötigt durch ausreichend zu Verfügung stehende Informationen aus dem Internet erweitert. Desweitern werden viele Inhalte auch noch im Unterricht besprochen werden. </w:t>
+        <w:t xml:space="preserve">Das Team hat derzeit noch wenig Erfahrung in der Umsetzung von Projekten, ist daher aber besonders um eine gut geplante und zielführende Durchführung bemüht. Das Know-How ist größtenteils vorhanden, und wird wenn benötigt durch ausreichend zu Verfügung stehende Informationen aus dem Internet erweitert. Desweitern werden viele Inhalte auch noch im Unterricht besprochen werden. </w:t>
       </w:r>
     </w:p>
     <w:p>
@@ -12861,23 +12682,7 @@
     </w:p>
     <w:p>
       <w:r>
-        <w:t xml:space="preserve">Der Auftraggeber ist die Zentralanstalt für Meteorologie und Geologie, welche dieses Projekt ihm Rahmen eines Wettbewerbes für Schulen ins Leben gerufen hat. Das Projekt wird von Frassl Gabriel geleitet. Des Weiteren sind die Entwickler </w:t>
-      </w:r>
-      <w:proofErr w:type="spellStart"/>
-      <w:r>
-        <w:t>Borsos</w:t>
-      </w:r>
-      <w:proofErr w:type="spellEnd"/>
-      <w:r>
-        <w:t xml:space="preserve"> Robert und </w:t>
-      </w:r>
-      <w:proofErr w:type="spellStart"/>
-      <w:r>
-        <w:t>Limbeck</w:t>
-      </w:r>
-      <w:proofErr w:type="spellEnd"/>
-      <w:r>
-        <w:t xml:space="preserve"> Markus beteiligt.  </w:t>
+        <w:t xml:space="preserve">Der Auftraggeber ist die Zentralanstalt für Meteorologie und Geologie, welche dieses Projekt ihm Rahmen eines Wettbewerbes für Schulen ins Leben gerufen hat. Das Projekt wird von Frassl Gabriel geleitet. Des Weiteren sind die Entwickler Borsos Robert und Limbeck Markus beteiligt.  </w:t>
       </w:r>
     </w:p>
     <w:p>
@@ -12890,10 +12695,10 @@
       </w:r>
       <w:r>
         <w:object w:dxaOrig="20295" w:dyaOrig="14700">
-          <v:shape id="_x0000_i1026" type="#_x0000_t75" style="width:488.5pt;height:374.4pt" o:ole="">
+          <v:shape id="_x0000_i1026" type="#_x0000_t75" style="width:488.2pt;height:374.25pt" o:ole="">
             <v:imagedata r:id="rId11" o:title=""/>
           </v:shape>
-          <o:OLEObject Type="Embed" ProgID="Visio.Drawing.15" ShapeID="_x0000_i1026" DrawAspect="Content" ObjectID="_1506423838" r:id="rId12"/>
+          <o:OLEObject Type="Embed" ProgID="Visio.Drawing.15" ShapeID="_x0000_i1026" DrawAspect="Content" ObjectID="_1506426247" r:id="rId12"/>
         </w:object>
       </w:r>
       <w:r>
@@ -13169,19 +12974,9 @@
       <w:r>
         <w:t xml:space="preserve">Erdbeben sind ein allgegenwärtiges Phänomen welches unser aller Leben beeinflusst. Obwohl es auch in Österreich viele Beben gibt, ist das Bewusstsein dafür in der Bevölkerung sehr schwach ausgeprägt. Dafür wurde von der Zentralanstalt für Meteorologie und Geologie das Projekt „Quake Watch“ ins Leben gerufen. Es ist eine mobile Anwendung geplant welche basierend auf dem Trend der </w:t>
       </w:r>
-      <w:proofErr w:type="spellStart"/>
-      <w:r>
-        <w:t>citizen</w:t>
-      </w:r>
-      <w:proofErr w:type="spellEnd"/>
-      <w:r>
-        <w:t xml:space="preserve"> </w:t>
-      </w:r>
-      <w:proofErr w:type="spellStart"/>
-      <w:r>
-        <w:t>science</w:t>
-      </w:r>
-      <w:proofErr w:type="spellEnd"/>
+      <w:r>
+        <w:t>citizen science</w:t>
+      </w:r>
       <w:r>
         <w:t xml:space="preserve"> basiert. Diese App soll nicht nur die Bevölkerung Österreichs in die Erdbebenforschung einbeziehen sondern auch ein stärkeres Bewusstsein für das Naturphänomen fördern.</w:t>
       </w:r>
@@ -13196,18 +12991,10 @@
         <w:t>Die Umsetzung ist</w:t>
       </w:r>
       <w:r>
-        <w:t xml:space="preserve"> sowohl technisch als auch wirtschaftlich sowie persönlich Machbar. Das gesamte Team und die Arbeitsmittel sind ausreichend für die bevorstehende Aufgabe gerüstet und weitreichend einsatzbereit. Das </w:t>
-      </w:r>
-      <w:proofErr w:type="spellStart"/>
-      <w:r>
-        <w:t>Kno</w:t>
-      </w:r>
-      <w:r>
-        <w:t>w-How</w:t>
-      </w:r>
-      <w:proofErr w:type="spellEnd"/>
-      <w:r>
-        <w:t xml:space="preserve"> des Teams sollte an einigen Stellen noch erweitert werden, ist aber für die Umsetzung der geplanten Ziele  ausreichend.</w:t>
+        <w:t xml:space="preserve"> sowohl technisch als auch wirtschaftlich sowie persönlich Machbar. Das gesamte Team und die Arbeitsmittel sind ausreichend für die bevorstehende Aufgabe gerüstet und weitreichend einsatzbereit. Das Kno</w:t>
+      </w:r>
+      <w:r>
+        <w:t>w-How des Teams sollte an einigen Stellen noch erweitert werden, ist aber für die Umsetzung der geplanten Ziele  ausreichend.</w:t>
       </w:r>
     </w:p>
     <w:p>
@@ -15392,7 +15179,7 @@
 </file>
 
 <file path=customXml/itemProps2.xml><?xml version="1.0" encoding="utf-8"?>
-<ds:datastoreItem xmlns:ds="http://schemas.openxmlformats.org/officeDocument/2006/customXml" ds:itemID="{7297D57A-2F9C-4397-A404-34298EDF6A2E}">
+<ds:datastoreItem xmlns:ds="http://schemas.openxmlformats.org/officeDocument/2006/customXml" ds:itemID="{71B1EDFB-0CCE-489F-AA54-5F38A0A96E2A}">
   <ds:schemaRefs>
     <ds:schemaRef ds:uri="http://schemas.openxmlformats.org/officeDocument/2006/bibliography"/>
   </ds:schemaRefs>

</xml_diff>

<commit_message>
Abgabe der endgültigen Version der MBK
Verbessern der "letzten" Fehler und abgabe auf elearning von dieser
Version bei LIMBECK erfolgt!
</commit_message>
<xml_diff>
--- a/Machbarkeitsstudie.docx
+++ b/Machbarkeitsstudie.docx
@@ -17,7 +17,6 @@
       </w:sdtEndPr>
       <w:sdtContent>
         <w:p/>
-        <w:bookmarkStart w:id="0" w:name="_GoBack" w:displacedByCustomXml="next"/>
         <w:sdt>
           <w:sdtPr>
             <w:rPr>
@@ -107,7 +106,6 @@
                   <w:trHeight w:val="1440"/>
                   <w:jc w:val="center"/>
                 </w:trPr>
-                <w:bookmarkEnd w:id="0" w:displacedByCustomXml="next"/>
                 <w:sdt>
                   <w:sdtPr>
                     <w:rPr>
@@ -146,7 +144,15 @@
                             <w:sz w:val="80"/>
                             <w:szCs w:val="80"/>
                           </w:rPr>
-                          <w:t>Quake Watch</w:t>
+                          <w:t>Quake</w:t>
+                        </w:r>
+                        <w:r>
+                          <w:rPr>
+                            <w:rFonts w:asciiTheme="majorHAnsi" w:eastAsiaTheme="majorEastAsia" w:hAnsiTheme="majorHAnsi" w:cstheme="majorBidi"/>
+                            <w:sz w:val="80"/>
+                            <w:szCs w:val="80"/>
+                          </w:rPr>
+                          <w:t>Watch</w:t>
                         </w:r>
                       </w:p>
                     </w:tc>
@@ -254,7 +260,6 @@
                       </w:rPr>
                       <w:t xml:space="preserve"> </w:t>
                     </w:r>
-                    <w:proofErr w:type="spellStart"/>
                     <w:r>
                       <w:rPr>
                         <w:rFonts w:asciiTheme="majorHAnsi" w:hAnsiTheme="majorHAnsi"/>
@@ -262,17 +267,7 @@
                         <w:bCs/>
                         <w:lang w:val="en-GB"/>
                       </w:rPr>
-                      <w:t>Borsos</w:t>
-                    </w:r>
-                    <w:proofErr w:type="spellEnd"/>
-                    <w:r>
-                      <w:rPr>
-                        <w:rFonts w:asciiTheme="majorHAnsi" w:hAnsiTheme="majorHAnsi"/>
-                        <w:b/>
-                        <w:bCs/>
-                        <w:lang w:val="en-GB"/>
-                      </w:rPr>
-                      <w:t xml:space="preserve"> Robert, </w:t>
+                      <w:t xml:space="preserve">Borsos Robert, </w:t>
                     </w:r>
                     <w:sdt>
                       <w:sdtPr>
@@ -296,27 +291,7 @@
                             <w:bCs/>
                             <w:lang w:val="en-GB"/>
                           </w:rPr>
-                          <w:t xml:space="preserve">Frassl Gabriel, </w:t>
-                        </w:r>
-                        <w:proofErr w:type="spellStart"/>
-                        <w:r>
-                          <w:rPr>
-                            <w:rFonts w:asciiTheme="majorHAnsi" w:hAnsiTheme="majorHAnsi"/>
-                            <w:b/>
-                            <w:bCs/>
-                            <w:lang w:val="en-GB"/>
-                          </w:rPr>
-                          <w:t>Limbeck</w:t>
-                        </w:r>
-                        <w:proofErr w:type="spellEnd"/>
-                        <w:r>
-                          <w:rPr>
-                            <w:rFonts w:asciiTheme="majorHAnsi" w:hAnsiTheme="majorHAnsi"/>
-                            <w:b/>
-                            <w:bCs/>
-                            <w:lang w:val="en-GB"/>
-                          </w:rPr>
-                          <w:t xml:space="preserve"> Markus</w:t>
+                          <w:t>Frassl Gabriel, Limbeck Markus</w:t>
                         </w:r>
                       </w:sdtContent>
                     </w:sdt>
@@ -430,21 +405,7 @@
                           <w:rPr>
                             <w:rFonts w:asciiTheme="majorHAnsi" w:hAnsiTheme="majorHAnsi"/>
                           </w:rPr>
-                          <w:t>Untersuchung der sinnvollen Machbarkeit des Projektes "</w:t>
-                        </w:r>
-                        <w:proofErr w:type="spellStart"/>
-                        <w:r>
-                          <w:rPr>
-                            <w:rFonts w:asciiTheme="majorHAnsi" w:hAnsiTheme="majorHAnsi"/>
-                          </w:rPr>
-                          <w:t>QuakeWatch</w:t>
-                        </w:r>
-                        <w:proofErr w:type="spellEnd"/>
-                        <w:r>
-                          <w:rPr>
-                            <w:rFonts w:asciiTheme="majorHAnsi" w:hAnsiTheme="majorHAnsi"/>
-                          </w:rPr>
-                          <w:t xml:space="preserve"> Austria" anhand der Angaben des Lastenheftes  der ZAMG.</w:t>
+                          <w:t>Untersuchung der sinnvollen Machbarkeit des Projektes "QuakeWatch Austria" anhand der Angaben des Lastenheftes  der ZAMG.</w:t>
                         </w:r>
                       </w:p>
                     </w:tc>
@@ -492,7 +453,7 @@
               <w:lang w:eastAsia="de-AT"/>
             </w:rPr>
           </w:pPr>
-          <w:bookmarkStart w:id="1" w:name="_Toc433961305"/>
+          <w:bookmarkStart w:id="0" w:name="_Toc434054583"/>
           <w:r>
             <w:rPr>
               <w:rFonts w:eastAsiaTheme="minorEastAsia"/>
@@ -501,7 +462,7 @@
             <w:lastRenderedPageBreak/>
             <w:t>Inhaltsverzeichnis</w:t>
           </w:r>
-          <w:bookmarkEnd w:id="1"/>
+          <w:bookmarkEnd w:id="0"/>
         </w:p>
         <w:sdt>
           <w:sdtPr>
@@ -557,7 +518,7 @@
               <w:r>
                 <w:fldChar w:fldCharType="separate"/>
               </w:r>
-              <w:hyperlink w:anchor="_Toc433961305" w:history="1">
+              <w:hyperlink w:anchor="_Toc434054583" w:history="1">
                 <w:r>
                   <w:rPr>
                     <w:rStyle w:val="Hyperlink"/>
@@ -585,7 +546,7 @@
                     <w:noProof/>
                     <w:webHidden/>
                   </w:rPr>
-                  <w:instrText xml:space="preserve"> PAGEREF _Toc433961305 \h </w:instrText>
+                  <w:instrText xml:space="preserve"> PAGEREF _Toc434054583 \h </w:instrText>
                 </w:r>
                 <w:r>
                   <w:rPr>
@@ -629,7 +590,7 @@
                   <w:lang w:eastAsia="de-AT"/>
                 </w:rPr>
               </w:pPr>
-              <w:hyperlink w:anchor="_Toc433961306" w:history="1">
+              <w:hyperlink w:anchor="_Toc434054584" w:history="1">
                 <w:r>
                   <w:rPr>
                     <w:rStyle w:val="Hyperlink"/>
@@ -671,7 +632,7 @@
                     <w:noProof/>
                     <w:webHidden/>
                   </w:rPr>
-                  <w:instrText xml:space="preserve"> PAGEREF _Toc433961306 \h </w:instrText>
+                  <w:instrText xml:space="preserve"> PAGEREF _Toc434054584 \h </w:instrText>
                 </w:r>
                 <w:r>
                   <w:rPr>
@@ -714,7 +675,7 @@
                   <w:lang w:eastAsia="de-AT"/>
                 </w:rPr>
               </w:pPr>
-              <w:hyperlink w:anchor="_Toc433961307" w:history="1">
+              <w:hyperlink w:anchor="_Toc434054585" w:history="1">
                 <w:r>
                   <w:rPr>
                     <w:rStyle w:val="Hyperlink"/>
@@ -741,7 +702,7 @@
                     <w:noProof/>
                     <w:webHidden/>
                   </w:rPr>
-                  <w:instrText xml:space="preserve"> PAGEREF _Toc433961307 \h </w:instrText>
+                  <w:instrText xml:space="preserve"> PAGEREF _Toc434054585 \h </w:instrText>
                 </w:r>
                 <w:r>
                   <w:rPr>
@@ -784,7 +745,7 @@
                   <w:lang w:eastAsia="de-AT"/>
                 </w:rPr>
               </w:pPr>
-              <w:hyperlink w:anchor="_Toc433961308" w:history="1">
+              <w:hyperlink w:anchor="_Toc434054586" w:history="1">
                 <w:r>
                   <w:rPr>
                     <w:rStyle w:val="Hyperlink"/>
@@ -812,7 +773,7 @@
                     <w:noProof/>
                     <w:webHidden/>
                   </w:rPr>
-                  <w:instrText xml:space="preserve"> PAGEREF _Toc433961308 \h </w:instrText>
+                  <w:instrText xml:space="preserve"> PAGEREF _Toc434054586 \h </w:instrText>
                 </w:r>
                 <w:r>
                   <w:rPr>
@@ -855,7 +816,7 @@
                   <w:lang w:eastAsia="de-AT"/>
                 </w:rPr>
               </w:pPr>
-              <w:hyperlink w:anchor="_Toc433961309" w:history="1">
+              <w:hyperlink w:anchor="_Toc434054587" w:history="1">
                 <w:r>
                   <w:rPr>
                     <w:rStyle w:val="Hyperlink"/>
@@ -882,7 +843,7 @@
                     <w:noProof/>
                     <w:webHidden/>
                   </w:rPr>
-                  <w:instrText xml:space="preserve"> PAGEREF _Toc433961309 \h </w:instrText>
+                  <w:instrText xml:space="preserve"> PAGEREF _Toc434054587 \h </w:instrText>
                 </w:r>
                 <w:r>
                   <w:rPr>
@@ -925,7 +886,7 @@
                   <w:lang w:eastAsia="de-AT"/>
                 </w:rPr>
               </w:pPr>
-              <w:hyperlink w:anchor="_Toc433961310" w:history="1">
+              <w:hyperlink w:anchor="_Toc434054588" w:history="1">
                 <w:r>
                   <w:rPr>
                     <w:rStyle w:val="Hyperlink"/>
@@ -952,7 +913,7 @@
                     <w:noProof/>
                     <w:webHidden/>
                   </w:rPr>
-                  <w:instrText xml:space="preserve"> PAGEREF _Toc433961310 \h </w:instrText>
+                  <w:instrText xml:space="preserve"> PAGEREF _Toc434054588 \h </w:instrText>
                 </w:r>
                 <w:r>
                   <w:rPr>
@@ -995,7 +956,7 @@
                   <w:lang w:eastAsia="de-AT"/>
                 </w:rPr>
               </w:pPr>
-              <w:hyperlink w:anchor="_Toc433961311" w:history="1">
+              <w:hyperlink w:anchor="_Toc434054589" w:history="1">
                 <w:r>
                   <w:rPr>
                     <w:rStyle w:val="Hyperlink"/>
@@ -1040,7 +1001,7 @@
                     <w:noProof/>
                     <w:webHidden/>
                   </w:rPr>
-                  <w:instrText xml:space="preserve"> PAGEREF _Toc433961311 \h </w:instrText>
+                  <w:instrText xml:space="preserve"> PAGEREF _Toc434054589 \h </w:instrText>
                 </w:r>
                 <w:r>
                   <w:rPr>
@@ -1084,7 +1045,7 @@
                   <w:lang w:eastAsia="de-AT"/>
                 </w:rPr>
               </w:pPr>
-              <w:hyperlink w:anchor="_Toc433961312" w:history="1">
+              <w:hyperlink w:anchor="_Toc434054590" w:history="1">
                 <w:r>
                   <w:rPr>
                     <w:rStyle w:val="Hyperlink"/>
@@ -1095,18 +1056,20 @@
                 </w:r>
                 <w:r>
                   <w:rPr>
-                    <w:rFonts w:eastAsiaTheme="minorEastAsia"/>
-                    <w:noProof/>
-                    <w:lang w:eastAsia="de-AT"/>
-                  </w:rPr>
-                  <w:tab/>
-                </w:r>
-                <w:r>
-                  <w:rPr>
                     <w:rStyle w:val="Hyperlink"/>
                     <w:rFonts w:eastAsia="Calibri"/>
                     <w:noProof/>
                   </w:rPr>
+                  <w:t xml:space="preserve"> </w:t>
+                </w:r>
+                <w:bookmarkStart w:id="1" w:name="_GoBack"/>
+                <w:bookmarkEnd w:id="1"/>
+                <w:r>
+                  <w:rPr>
+                    <w:rStyle w:val="Hyperlink"/>
+                    <w:rFonts w:eastAsia="Calibri"/>
+                    <w:noProof/>
+                  </w:rPr>
                   <w:t>Soll-Ziele (Should Have)</w:t>
                 </w:r>
                 <w:r>
@@ -1128,7 +1091,7 @@
                     <w:noProof/>
                     <w:webHidden/>
                   </w:rPr>
-                  <w:instrText xml:space="preserve"> PAGEREF _Toc433961312 \h </w:instrText>
+                  <w:instrText xml:space="preserve"> PAGEREF _Toc434054590 \h </w:instrText>
                 </w:r>
                 <w:r>
                   <w:rPr>
@@ -1171,7 +1134,7 @@
                   <w:lang w:eastAsia="de-AT"/>
                 </w:rPr>
               </w:pPr>
-              <w:hyperlink w:anchor="_Toc433961313" w:history="1">
+              <w:hyperlink w:anchor="_Toc434054591" w:history="1">
                 <w:r>
                   <w:rPr>
                     <w:rStyle w:val="Hyperlink"/>
@@ -1198,7 +1161,7 @@
                     <w:noProof/>
                     <w:webHidden/>
                   </w:rPr>
-                  <w:instrText xml:space="preserve"> PAGEREF _Toc433961313 \h </w:instrText>
+                  <w:instrText xml:space="preserve"> PAGEREF _Toc434054591 \h </w:instrText>
                 </w:r>
                 <w:r>
                   <w:rPr>
@@ -1241,7 +1204,7 @@
                   <w:lang w:eastAsia="de-AT"/>
                 </w:rPr>
               </w:pPr>
-              <w:hyperlink w:anchor="_Toc433961314" w:history="1">
+              <w:hyperlink w:anchor="_Toc434054592" w:history="1">
                 <w:r>
                   <w:rPr>
                     <w:rStyle w:val="Hyperlink"/>
@@ -1268,7 +1231,7 @@
                     <w:noProof/>
                     <w:webHidden/>
                   </w:rPr>
-                  <w:instrText xml:space="preserve"> PAGEREF _Toc433961314 \h </w:instrText>
+                  <w:instrText xml:space="preserve"> PAGEREF _Toc434054592 \h </w:instrText>
                 </w:r>
                 <w:r>
                   <w:rPr>
@@ -1312,13 +1275,13 @@
                   <w:lang w:eastAsia="de-AT"/>
                 </w:rPr>
               </w:pPr>
-              <w:hyperlink w:anchor="_Toc433961315" w:history="1">
+              <w:hyperlink w:anchor="_Toc434054593" w:history="1">
                 <w:r>
                   <w:rPr>
                     <w:rStyle w:val="Hyperlink"/>
                     <w:noProof/>
                   </w:rPr>
-                  <w:t>1.</w:t>
+                  <w:t>6.</w:t>
                 </w:r>
                 <w:r>
                   <w:rPr>
@@ -1354,7 +1317,7 @@
                     <w:noProof/>
                     <w:webHidden/>
                   </w:rPr>
-                  <w:instrText xml:space="preserve"> PAGEREF _Toc433961315 \h </w:instrText>
+                  <w:instrText xml:space="preserve"> PAGEREF _Toc434054593 \h </w:instrText>
                 </w:r>
                 <w:r>
                   <w:rPr>
@@ -1398,13 +1361,13 @@
                   <w:lang w:eastAsia="de-AT"/>
                 </w:rPr>
               </w:pPr>
-              <w:hyperlink w:anchor="_Toc433961316" w:history="1">
+              <w:hyperlink w:anchor="_Toc434054594" w:history="1">
                 <w:r>
                   <w:rPr>
                     <w:rStyle w:val="Hyperlink"/>
                     <w:noProof/>
                   </w:rPr>
-                  <w:t>1.1.</w:t>
+                  <w:t>6.1</w:t>
                 </w:r>
                 <w:r>
                   <w:rPr>
@@ -1440,7 +1403,7 @@
                     <w:noProof/>
                     <w:webHidden/>
                   </w:rPr>
-                  <w:instrText xml:space="preserve"> PAGEREF _Toc433961316 \h </w:instrText>
+                  <w:instrText xml:space="preserve"> PAGEREF _Toc434054594 \h </w:instrText>
                 </w:r>
                 <w:r>
                   <w:rPr>
@@ -1484,13 +1447,13 @@
                   <w:lang w:eastAsia="de-AT"/>
                 </w:rPr>
               </w:pPr>
-              <w:hyperlink w:anchor="_Toc433961317" w:history="1">
+              <w:hyperlink w:anchor="_Toc434054595" w:history="1">
                 <w:r>
                   <w:rPr>
                     <w:rStyle w:val="Hyperlink"/>
                     <w:noProof/>
                   </w:rPr>
-                  <w:t>1.2.</w:t>
+                  <w:t>6.2</w:t>
                 </w:r>
                 <w:r>
                   <w:rPr>
@@ -1526,7 +1489,7 @@
                     <w:noProof/>
                     <w:webHidden/>
                   </w:rPr>
-                  <w:instrText xml:space="preserve"> PAGEREF _Toc433961317 \h </w:instrText>
+                  <w:instrText xml:space="preserve"> PAGEREF _Toc434054595 \h </w:instrText>
                 </w:r>
                 <w:r>
                   <w:rPr>
@@ -1570,13 +1533,13 @@
                   <w:lang w:eastAsia="de-AT"/>
                 </w:rPr>
               </w:pPr>
-              <w:hyperlink w:anchor="_Toc433961318" w:history="1">
+              <w:hyperlink w:anchor="_Toc434054596" w:history="1">
                 <w:r>
                   <w:rPr>
                     <w:rStyle w:val="Hyperlink"/>
                     <w:noProof/>
                   </w:rPr>
-                  <w:t>1.3.</w:t>
+                  <w:t>6.3</w:t>
                 </w:r>
                 <w:r>
                   <w:rPr>
@@ -1612,7 +1575,7 @@
                     <w:noProof/>
                     <w:webHidden/>
                   </w:rPr>
-                  <w:instrText xml:space="preserve"> PAGEREF _Toc433961318 \h </w:instrText>
+                  <w:instrText xml:space="preserve"> PAGEREF _Toc434054596 \h </w:instrText>
                 </w:r>
                 <w:r>
                   <w:rPr>
@@ -1656,13 +1619,13 @@
                   <w:lang w:eastAsia="de-AT"/>
                 </w:rPr>
               </w:pPr>
-              <w:hyperlink w:anchor="_Toc433961319" w:history="1">
+              <w:hyperlink w:anchor="_Toc434054597" w:history="1">
                 <w:r>
                   <w:rPr>
                     <w:rStyle w:val="Hyperlink"/>
                     <w:noProof/>
                   </w:rPr>
-                  <w:t>1.4.</w:t>
+                  <w:t>6.4</w:t>
                 </w:r>
                 <w:r>
                   <w:rPr>
@@ -1698,7 +1661,7 @@
                     <w:noProof/>
                     <w:webHidden/>
                   </w:rPr>
-                  <w:instrText xml:space="preserve"> PAGEREF _Toc433961319 \h </w:instrText>
+                  <w:instrText xml:space="preserve"> PAGEREF _Toc434054597 \h </w:instrText>
                 </w:r>
                 <w:r>
                   <w:rPr>
@@ -1742,13 +1705,13 @@
                   <w:lang w:eastAsia="de-AT"/>
                 </w:rPr>
               </w:pPr>
-              <w:hyperlink w:anchor="_Toc433961320" w:history="1">
+              <w:hyperlink w:anchor="_Toc434054598" w:history="1">
                 <w:r>
                   <w:rPr>
                     <w:rStyle w:val="Hyperlink"/>
                     <w:noProof/>
                   </w:rPr>
-                  <w:t>1.5.</w:t>
+                  <w:t>6.5</w:t>
                 </w:r>
                 <w:r>
                   <w:rPr>
@@ -1784,7 +1747,7 @@
                     <w:noProof/>
                     <w:webHidden/>
                   </w:rPr>
-                  <w:instrText xml:space="preserve"> PAGEREF _Toc433961320 \h </w:instrText>
+                  <w:instrText xml:space="preserve"> PAGEREF _Toc434054598 \h </w:instrText>
                 </w:r>
                 <w:r>
                   <w:rPr>
@@ -1828,13 +1791,13 @@
                   <w:lang w:eastAsia="de-AT"/>
                 </w:rPr>
               </w:pPr>
-              <w:hyperlink w:anchor="_Toc433961321" w:history="1">
+              <w:hyperlink w:anchor="_Toc434054599" w:history="1">
                 <w:r>
                   <w:rPr>
                     <w:rStyle w:val="Hyperlink"/>
                     <w:noProof/>
                   </w:rPr>
-                  <w:t>1.6.</w:t>
+                  <w:t>6.6</w:t>
                 </w:r>
                 <w:r>
                   <w:rPr>
@@ -1870,7 +1833,7 @@
                     <w:noProof/>
                     <w:webHidden/>
                   </w:rPr>
-                  <w:instrText xml:space="preserve"> PAGEREF _Toc433961321 \h </w:instrText>
+                  <w:instrText xml:space="preserve"> PAGEREF _Toc434054599 \h </w:instrText>
                 </w:r>
                 <w:r>
                   <w:rPr>
@@ -1914,13 +1877,13 @@
                   <w:lang w:eastAsia="de-AT"/>
                 </w:rPr>
               </w:pPr>
-              <w:hyperlink w:anchor="_Toc433961322" w:history="1">
+              <w:hyperlink w:anchor="_Toc434054600" w:history="1">
                 <w:r>
                   <w:rPr>
                     <w:rStyle w:val="Hyperlink"/>
                     <w:noProof/>
                   </w:rPr>
-                  <w:t>1.7.</w:t>
+                  <w:t>6.7</w:t>
                 </w:r>
                 <w:r>
                   <w:rPr>
@@ -1956,7 +1919,7 @@
                     <w:noProof/>
                     <w:webHidden/>
                   </w:rPr>
-                  <w:instrText xml:space="preserve"> PAGEREF _Toc433961322 \h </w:instrText>
+                  <w:instrText xml:space="preserve"> PAGEREF _Toc434054600 \h </w:instrText>
                 </w:r>
                 <w:r>
                   <w:rPr>
@@ -2000,13 +1963,13 @@
                   <w:lang w:eastAsia="de-AT"/>
                 </w:rPr>
               </w:pPr>
-              <w:hyperlink w:anchor="_Toc433961323" w:history="1">
+              <w:hyperlink w:anchor="_Toc434054601" w:history="1">
                 <w:r>
                   <w:rPr>
                     <w:rStyle w:val="Hyperlink"/>
                     <w:noProof/>
                   </w:rPr>
-                  <w:t>1.8</w:t>
+                  <w:t>6.8</w:t>
                 </w:r>
                 <w:r>
                   <w:rPr>
@@ -2042,7 +2005,7 @@
                     <w:noProof/>
                     <w:webHidden/>
                   </w:rPr>
-                  <w:instrText xml:space="preserve"> PAGEREF _Toc433961323 \h </w:instrText>
+                  <w:instrText xml:space="preserve"> PAGEREF _Toc434054601 \h </w:instrText>
                 </w:r>
                 <w:r>
                   <w:rPr>
@@ -2086,13 +2049,13 @@
                   <w:lang w:eastAsia="de-AT"/>
                 </w:rPr>
               </w:pPr>
-              <w:hyperlink w:anchor="_Toc433961324" w:history="1">
+              <w:hyperlink w:anchor="_Toc434054602" w:history="1">
                 <w:r>
                   <w:rPr>
                     <w:rStyle w:val="Hyperlink"/>
                     <w:noProof/>
                   </w:rPr>
-                  <w:t>1.8.</w:t>
+                  <w:t>6.9</w:t>
                 </w:r>
                 <w:r>
                   <w:rPr>
@@ -2128,7 +2091,7 @@
                     <w:noProof/>
                     <w:webHidden/>
                   </w:rPr>
-                  <w:instrText xml:space="preserve"> PAGEREF _Toc433961324 \h </w:instrText>
+                  <w:instrText xml:space="preserve"> PAGEREF _Toc434054602 \h </w:instrText>
                 </w:r>
                 <w:r>
                   <w:rPr>
@@ -2171,7 +2134,7 @@
                   <w:lang w:eastAsia="de-AT"/>
                 </w:rPr>
               </w:pPr>
-              <w:hyperlink w:anchor="_Toc433961325" w:history="1">
+              <w:hyperlink w:anchor="_Toc434054603" w:history="1">
                 <w:r>
                   <w:rPr>
                     <w:rStyle w:val="Hyperlink"/>
@@ -2198,7 +2161,7 @@
                     <w:noProof/>
                     <w:webHidden/>
                   </w:rPr>
-                  <w:instrText xml:space="preserve"> PAGEREF _Toc433961325 \h </w:instrText>
+                  <w:instrText xml:space="preserve"> PAGEREF _Toc434054603 \h </w:instrText>
                 </w:r>
                 <w:r>
                   <w:rPr>
@@ -2241,7 +2204,7 @@
                   <w:lang w:eastAsia="de-AT"/>
                 </w:rPr>
               </w:pPr>
-              <w:hyperlink w:anchor="_Toc433961326" w:history="1">
+              <w:hyperlink w:anchor="_Toc434054604" w:history="1">
                 <w:r>
                   <w:rPr>
                     <w:rStyle w:val="Hyperlink"/>
@@ -2268,7 +2231,7 @@
                     <w:noProof/>
                     <w:webHidden/>
                   </w:rPr>
-                  <w:instrText xml:space="preserve"> PAGEREF _Toc433961326 \h </w:instrText>
+                  <w:instrText xml:space="preserve"> PAGEREF _Toc434054604 \h </w:instrText>
                 </w:r>
                 <w:r>
                   <w:rPr>
@@ -2311,7 +2274,7 @@
                   <w:lang w:eastAsia="de-AT"/>
                 </w:rPr>
               </w:pPr>
-              <w:hyperlink w:anchor="_Toc433961327" w:history="1">
+              <w:hyperlink w:anchor="_Toc434054605" w:history="1">
                 <w:r>
                   <w:rPr>
                     <w:rStyle w:val="Hyperlink"/>
@@ -2338,7 +2301,7 @@
                     <w:noProof/>
                     <w:webHidden/>
                   </w:rPr>
-                  <w:instrText xml:space="preserve"> PAGEREF _Toc433961327 \h </w:instrText>
+                  <w:instrText xml:space="preserve"> PAGEREF _Toc434054605 \h </w:instrText>
                 </w:r>
                 <w:r>
                   <w:rPr>
@@ -2381,7 +2344,7 @@
                   <w:lang w:eastAsia="de-AT"/>
                 </w:rPr>
               </w:pPr>
-              <w:hyperlink w:anchor="_Toc433961328" w:history="1">
+              <w:hyperlink w:anchor="_Toc434054606" w:history="1">
                 <w:r>
                   <w:rPr>
                     <w:rStyle w:val="Hyperlink"/>
@@ -2408,7 +2371,7 @@
                     <w:noProof/>
                     <w:webHidden/>
                   </w:rPr>
-                  <w:instrText xml:space="preserve"> PAGEREF _Toc433961328 \h </w:instrText>
+                  <w:instrText xml:space="preserve"> PAGEREF _Toc434054606 \h </w:instrText>
                 </w:r>
                 <w:r>
                   <w:rPr>
@@ -2451,7 +2414,7 @@
                   <w:lang w:eastAsia="de-AT"/>
                 </w:rPr>
               </w:pPr>
-              <w:hyperlink w:anchor="_Toc433961329" w:history="1">
+              <w:hyperlink w:anchor="_Toc434054607" w:history="1">
                 <w:r>
                   <w:rPr>
                     <w:rStyle w:val="Hyperlink"/>
@@ -2478,7 +2441,7 @@
                     <w:noProof/>
                     <w:webHidden/>
                   </w:rPr>
-                  <w:instrText xml:space="preserve"> PAGEREF _Toc433961329 \h </w:instrText>
+                  <w:instrText xml:space="preserve"> PAGEREF _Toc434054607 \h </w:instrText>
                 </w:r>
                 <w:r>
                   <w:rPr>
@@ -2521,7 +2484,7 @@
                   <w:lang w:eastAsia="de-AT"/>
                 </w:rPr>
               </w:pPr>
-              <w:hyperlink w:anchor="_Toc433961330" w:history="1">
+              <w:hyperlink w:anchor="_Toc434054608" w:history="1">
                 <w:r>
                   <w:rPr>
                     <w:rStyle w:val="Hyperlink"/>
@@ -2548,7 +2511,7 @@
                     <w:noProof/>
                     <w:webHidden/>
                   </w:rPr>
-                  <w:instrText xml:space="preserve"> PAGEREF _Toc433961330 \h </w:instrText>
+                  <w:instrText xml:space="preserve"> PAGEREF _Toc434054608 \h </w:instrText>
                 </w:r>
                 <w:r>
                   <w:rPr>
@@ -2591,7 +2554,7 @@
                   <w:lang w:eastAsia="de-AT"/>
                 </w:rPr>
               </w:pPr>
-              <w:hyperlink w:anchor="_Toc433961331" w:history="1">
+              <w:hyperlink w:anchor="_Toc434054609" w:history="1">
                 <w:r>
                   <w:rPr>
                     <w:rStyle w:val="Hyperlink"/>
@@ -2618,7 +2581,7 @@
                     <w:noProof/>
                     <w:webHidden/>
                   </w:rPr>
-                  <w:instrText xml:space="preserve"> PAGEREF _Toc433961331 \h </w:instrText>
+                  <w:instrText xml:space="preserve"> PAGEREF _Toc434054609 \h </w:instrText>
                 </w:r>
                 <w:r>
                   <w:rPr>
@@ -2661,13 +2624,50 @@
                   <w:lang w:eastAsia="de-AT"/>
                 </w:rPr>
               </w:pPr>
-              <w:hyperlink w:anchor="_Toc433961332" w:history="1">
+              <w:hyperlink w:anchor="_Toc434054610" w:history="1">
                 <w:r>
                   <w:rPr>
                     <w:rStyle w:val="Hyperlink"/>
                     <w:noProof/>
                   </w:rPr>
-                  <w:t>8.1 Projektstrukturplan8.2 Meilensteinplanung</w:t>
+                  <w:t>8.1 Projektstrukturplan</w:t>
+                </w:r>
+                <w:r>
+                  <w:rPr>
+                    <w:noProof/>
+                  </w:rPr>
+                  <w:object w:dxaOrig="20295" w:dyaOrig="14700">
+                    <v:shapetype id="_x0000_t75" coordsize="21600,21600" o:spt="75" o:preferrelative="t" path="m@4@5l@4@11@9@11@9@5xe" filled="f" stroked="f">
+                      <v:stroke joinstyle="miter"/>
+                      <v:formulas>
+                        <v:f eqn="if lineDrawn pixelLineWidth 0"/>
+                        <v:f eqn="sum @0 1 0"/>
+                        <v:f eqn="sum 0 0 @1"/>
+                        <v:f eqn="prod @2 1 2"/>
+                        <v:f eqn="prod @3 21600 pixelWidth"/>
+                        <v:f eqn="prod @3 21600 pixelHeight"/>
+                        <v:f eqn="sum @0 0 1"/>
+                        <v:f eqn="prod @6 1 2"/>
+                        <v:f eqn="prod @7 21600 pixelWidth"/>
+                        <v:f eqn="sum @8 21600 0"/>
+                        <v:f eqn="prod @7 21600 pixelHeight"/>
+                        <v:f eqn="sum @10 21600 0"/>
+                      </v:formulas>
+                      <v:path o:extrusionok="f" gradientshapeok="t" o:connecttype="rect"/>
+                      <o:lock v:ext="edit" aspectratio="t"/>
+                    </v:shapetype>
+                    <v:shape id="_x0000_i1027" type="#_x0000_t75" style="width:488.05pt;height:374.1pt" o:ole="">
+                      <v:imagedata r:id="rId9" o:title=""/>
+                    </v:shape>
+                    <o:OLEObject Type="Embed" ProgID="Visio.Drawing.15" ShapeID="_x0000_i1027" DrawAspect="Content" ObjectID="_1507796430" r:id="rId10"/>
+                  </w:object>
+                </w:r>
+                <w:r>
+                  <w:rPr>
+                    <w:rStyle w:val="Hyperlink"/>
+                    <w:noProof/>
+                  </w:rPr>
+                  <w:t>8.2 Meilensteinplanung</w:t>
                 </w:r>
                 <w:r>
                   <w:rPr>
@@ -2688,7 +2688,7 @@
                     <w:noProof/>
                     <w:webHidden/>
                   </w:rPr>
-                  <w:instrText xml:space="preserve"> PAGEREF _Toc433961332 \h </w:instrText>
+                  <w:instrText xml:space="preserve"> PAGEREF _Toc434054610 \h </w:instrText>
                 </w:r>
                 <w:r>
                   <w:rPr>
@@ -2731,7 +2731,7 @@
                   <w:lang w:eastAsia="de-AT"/>
                 </w:rPr>
               </w:pPr>
-              <w:hyperlink w:anchor="_Toc433961333" w:history="1">
+              <w:hyperlink w:anchor="_Toc434054611" w:history="1">
                 <w:r>
                   <w:rPr>
                     <w:rStyle w:val="Hyperlink"/>
@@ -2758,7 +2758,7 @@
                     <w:noProof/>
                     <w:webHidden/>
                   </w:rPr>
-                  <w:instrText xml:space="preserve"> PAGEREF _Toc433961333 \h </w:instrText>
+                  <w:instrText xml:space="preserve"> PAGEREF _Toc434054611 \h </w:instrText>
                 </w:r>
                 <w:r>
                   <w:rPr>
@@ -2832,7 +2832,7 @@
           <w:numId w:val="1"/>
         </w:numPr>
       </w:pPr>
-      <w:bookmarkStart w:id="2" w:name="_Toc433961306"/>
+      <w:bookmarkStart w:id="2" w:name="_Toc434054584"/>
       <w:r>
         <w:lastRenderedPageBreak/>
         <w:t>Version</w:t>
@@ -2972,18 +2972,24 @@
                 <w:sz w:val="18"/>
                 <w:szCs w:val="18"/>
               </w:rPr>
-              <w:t xml:space="preserve">Frassl </w:t>
-            </w:r>
-            <w:proofErr w:type="spellStart"/>
+              <w:t>Frassl Gab</w:t>
+            </w:r>
             <w:r>
               <w:rPr>
                 <w:rFonts w:ascii="Arial" w:hAnsi="Arial" w:cs="Arial"/>
                 <w:sz w:val="18"/>
                 <w:szCs w:val="18"/>
               </w:rPr>
-              <w:t>Gabiel</w:t>
-            </w:r>
-            <w:proofErr w:type="spellEnd"/>
+              <w:t>r</w:t>
+            </w:r>
+            <w:r>
+              <w:rPr>
+                <w:rFonts w:ascii="Arial" w:hAnsi="Arial" w:cs="Arial"/>
+                <w:sz w:val="18"/>
+                <w:szCs w:val="18"/>
+              </w:rPr>
+              <w:t>iel</w:t>
+            </w:r>
           </w:p>
         </w:tc>
         <w:tc>
@@ -3073,23 +3079,13 @@
                 <w:szCs w:val="18"/>
               </w:rPr>
             </w:pPr>
-            <w:proofErr w:type="spellStart"/>
             <w:r>
               <w:rPr>
                 <w:rFonts w:ascii="Arial" w:hAnsi="Arial" w:cs="Arial"/>
                 <w:sz w:val="18"/>
                 <w:szCs w:val="18"/>
               </w:rPr>
-              <w:t>Borsos</w:t>
-            </w:r>
-            <w:proofErr w:type="spellEnd"/>
-            <w:r>
-              <w:rPr>
-                <w:rFonts w:ascii="Arial" w:hAnsi="Arial" w:cs="Arial"/>
-                <w:sz w:val="18"/>
-                <w:szCs w:val="18"/>
-              </w:rPr>
-              <w:t xml:space="preserve"> Robert</w:t>
+              <w:t>Borsos Robert</w:t>
             </w:r>
           </w:p>
         </w:tc>
@@ -3277,23 +3273,13 @@
                 <w:szCs w:val="18"/>
               </w:rPr>
             </w:pPr>
-            <w:proofErr w:type="spellStart"/>
             <w:r>
               <w:rPr>
                 <w:rFonts w:ascii="Arial" w:hAnsi="Arial" w:cs="Arial"/>
                 <w:sz w:val="18"/>
                 <w:szCs w:val="18"/>
               </w:rPr>
-              <w:t>Limbeck</w:t>
-            </w:r>
-            <w:proofErr w:type="spellEnd"/>
-            <w:r>
-              <w:rPr>
-                <w:rFonts w:ascii="Arial" w:hAnsi="Arial" w:cs="Arial"/>
-                <w:sz w:val="18"/>
-                <w:szCs w:val="18"/>
-              </w:rPr>
-              <w:t xml:space="preserve"> Markus</w:t>
+              <w:t>Limbeck Markus</w:t>
             </w:r>
           </w:p>
         </w:tc>
@@ -3384,23 +3370,13 @@
                 <w:szCs w:val="18"/>
               </w:rPr>
             </w:pPr>
-            <w:proofErr w:type="spellStart"/>
             <w:r>
               <w:rPr>
                 <w:rFonts w:ascii="Arial" w:hAnsi="Arial" w:cs="Arial"/>
                 <w:sz w:val="18"/>
                 <w:szCs w:val="18"/>
               </w:rPr>
-              <w:t>Limbeck</w:t>
-            </w:r>
-            <w:proofErr w:type="spellEnd"/>
-            <w:r>
-              <w:rPr>
-                <w:rFonts w:ascii="Arial" w:hAnsi="Arial" w:cs="Arial"/>
-                <w:sz w:val="18"/>
-                <w:szCs w:val="18"/>
-              </w:rPr>
-              <w:t xml:space="preserve"> Markus</w:t>
+              <w:t>Limbeck Markus</w:t>
             </w:r>
           </w:p>
         </w:tc>
@@ -3509,26 +3485,19 @@
                 <w:szCs w:val="18"/>
               </w:rPr>
             </w:pPr>
-          </w:p>
-        </w:tc>
-        <w:tc>
-          <w:tcPr>
-            <w:tcW w:w="2418" w:type="dxa"/>
-          </w:tcPr>
-          <w:p>
-            <w:pPr>
-              <w:cnfStyle w:val="000000000000" w:firstRow="0" w:lastRow="0" w:firstColumn="0" w:lastColumn="0" w:oddVBand="0" w:evenVBand="0" w:oddHBand="0" w:evenHBand="0" w:firstRowFirstColumn="0" w:firstRowLastColumn="0" w:lastRowFirstColumn="0" w:lastRowLastColumn="0"/>
+            <w:r>
               <w:rPr>
                 <w:rFonts w:ascii="Arial" w:hAnsi="Arial" w:cs="Arial"/>
                 <w:sz w:val="18"/>
                 <w:szCs w:val="18"/>
               </w:rPr>
-            </w:pPr>
-          </w:p>
-        </w:tc>
-        <w:tc>
-          <w:tcPr>
-            <w:tcW w:w="2365" w:type="dxa"/>
+              <w:t>Borsos/Limbeck</w:t>
+            </w:r>
+          </w:p>
+        </w:tc>
+        <w:tc>
+          <w:tcPr>
+            <w:tcW w:w="2418" w:type="dxa"/>
           </w:tcPr>
           <w:p>
             <w:pPr>
@@ -3539,21 +3508,60 @@
                 <w:szCs w:val="18"/>
               </w:rPr>
             </w:pPr>
-          </w:p>
-        </w:tc>
-        <w:tc>
-          <w:tcPr>
-            <w:tcW w:w="3080" w:type="dxa"/>
-          </w:tcPr>
-          <w:p>
-            <w:pPr>
-              <w:cnfStyle w:val="000000000000" w:firstRow="0" w:lastRow="0" w:firstColumn="0" w:lastColumn="0" w:oddVBand="0" w:evenVBand="0" w:oddHBand="0" w:evenHBand="0" w:firstRowFirstColumn="0" w:firstRowLastColumn="0" w:lastRowFirstColumn="0" w:lastRowLastColumn="0"/>
+            <w:r>
               <w:rPr>
                 <w:rFonts w:ascii="Arial" w:hAnsi="Arial" w:cs="Arial"/>
                 <w:sz w:val="18"/>
                 <w:szCs w:val="18"/>
               </w:rPr>
-            </w:pPr>
+              <w:t>31.10.2015</w:t>
+            </w:r>
+          </w:p>
+        </w:tc>
+        <w:tc>
+          <w:tcPr>
+            <w:tcW w:w="2365" w:type="dxa"/>
+          </w:tcPr>
+          <w:p>
+            <w:pPr>
+              <w:cnfStyle w:val="000000000000" w:firstRow="0" w:lastRow="0" w:firstColumn="0" w:lastColumn="0" w:oddVBand="0" w:evenVBand="0" w:oddHBand="0" w:evenHBand="0" w:firstRowFirstColumn="0" w:firstRowLastColumn="0" w:lastRowFirstColumn="0" w:lastRowLastColumn="0"/>
+              <w:rPr>
+                <w:rFonts w:ascii="Arial" w:hAnsi="Arial" w:cs="Arial"/>
+                <w:sz w:val="18"/>
+                <w:szCs w:val="18"/>
+              </w:rPr>
+            </w:pPr>
+            <w:r>
+              <w:rPr>
+                <w:rFonts w:ascii="Arial" w:hAnsi="Arial" w:cs="Arial"/>
+                <w:sz w:val="18"/>
+                <w:szCs w:val="18"/>
+              </w:rPr>
+              <w:t>1.0.1</w:t>
+            </w:r>
+          </w:p>
+        </w:tc>
+        <w:tc>
+          <w:tcPr>
+            <w:tcW w:w="3080" w:type="dxa"/>
+          </w:tcPr>
+          <w:p>
+            <w:pPr>
+              <w:cnfStyle w:val="000000000000" w:firstRow="0" w:lastRow="0" w:firstColumn="0" w:lastColumn="0" w:oddVBand="0" w:evenVBand="0" w:oddHBand="0" w:evenHBand="0" w:firstRowFirstColumn="0" w:firstRowLastColumn="0" w:lastRowFirstColumn="0" w:lastRowLastColumn="0"/>
+              <w:rPr>
+                <w:rFonts w:ascii="Arial" w:hAnsi="Arial" w:cs="Arial"/>
+                <w:sz w:val="18"/>
+                <w:szCs w:val="18"/>
+              </w:rPr>
+            </w:pPr>
+            <w:r>
+              <w:rPr>
+                <w:rFonts w:ascii="Arial" w:hAnsi="Arial" w:cs="Arial"/>
+                <w:sz w:val="18"/>
+                <w:szCs w:val="18"/>
+              </w:rPr>
+              <w:t>Überprüfung</w:t>
+            </w:r>
           </w:p>
         </w:tc>
       </w:tr>
@@ -3699,7 +3707,7 @@
           <w:sz w:val="40"/>
         </w:rPr>
       </w:pPr>
-      <w:bookmarkStart w:id="3" w:name="_Toc433961307"/>
+      <w:bookmarkStart w:id="3" w:name="_Toc434054585"/>
       <w:r>
         <w:rPr>
           <w:color w:val="000000" w:themeColor="text1"/>
@@ -3741,7 +3749,35 @@
           <w:rFonts w:ascii="Arial" w:eastAsia="Arial" w:hAnsi="Arial" w:cs="Arial"/>
           <w:sz w:val="24"/>
         </w:rPr>
-        <w:t>Es soll eine Applikation (App) entwickelt werden mit welcher rascher und präziser Erdbeben in Österreich wahrgenommen werden sollen. Bei dieser App wird die Beteiligung von Bürgern benötigt, die bei einer Wahrnehmung eines Erdbebens die Informationen wie Standort, Stärke und Zeit an die App weitegeben.</w:t>
+        <w:t>Es soll eine Applikation (App) entwickelt werden</w:t>
+      </w:r>
+      <w:r>
+        <w:rPr>
+          <w:rFonts w:ascii="Arial" w:eastAsia="Arial" w:hAnsi="Arial" w:cs="Arial"/>
+          <w:sz w:val="24"/>
+        </w:rPr>
+        <w:t>,</w:t>
+      </w:r>
+      <w:r>
+        <w:rPr>
+          <w:rFonts w:ascii="Arial" w:eastAsia="Arial" w:hAnsi="Arial" w:cs="Arial"/>
+          <w:sz w:val="24"/>
+        </w:rPr>
+        <w:t xml:space="preserve"> mit </w:t>
+      </w:r>
+      <w:r>
+        <w:rPr>
+          <w:rFonts w:ascii="Arial" w:eastAsia="Arial" w:hAnsi="Arial" w:cs="Arial"/>
+          <w:sz w:val="24"/>
+        </w:rPr>
+        <w:t>welcher rascher und präziser</w:t>
+      </w:r>
+      <w:r>
+        <w:rPr>
+          <w:rFonts w:ascii="Arial" w:eastAsia="Arial" w:hAnsi="Arial" w:cs="Arial"/>
+          <w:sz w:val="24"/>
+        </w:rPr>
+        <w:t xml:space="preserve"> Erdbeben in Österreich wahrgenommen werden sollen. Bei dieser App wird die Beteiligung von Bürgern benötigt, die bei einer Wahrnehmung eines Erdbebens die Informationen wie Standort, Stärke und Zeit an die App weitegeben.</w:t>
       </w:r>
     </w:p>
     <w:p>
@@ -3753,7 +3789,7 @@
           <w:sz w:val="40"/>
         </w:rPr>
       </w:pPr>
-      <w:bookmarkStart w:id="4" w:name="_Toc433961308"/>
+      <w:bookmarkStart w:id="4" w:name="_Toc434054586"/>
       <w:r>
         <w:rPr>
           <w:rFonts w:eastAsia="Arial"/>
@@ -3776,7 +3812,21 @@
           <w:rFonts w:ascii="Arial" w:hAnsi="Arial" w:cs="Arial"/>
           <w:sz w:val="24"/>
         </w:rPr>
-        <w:t xml:space="preserve">Momentan besteht eine Webseite, mit welcher es nur möglich ist ein Erdbeben aufzuzeichnen. Die von uns entwickelte App wird dann mit Zusatzfunktionen ausgestattet wie eine automatische Standortermittlung. Somit wird die Usability erhöht. Durch die leichte Bedienung, Mobilität und Zugänglichkeit erhofft sich der Auftraggeber eine häufigere Benutzung der App, wodurch die Forschungen schneller vorangehen können. </w:t>
+        <w:t>Momentan besteht eine Webseite, mit welcher es nur möglich ist ein Erdbeben aufzuzeichnen. Die von uns entwickelte App wird dann mit Zusatzfunktionen ausgestattet</w:t>
+      </w:r>
+      <w:r>
+        <w:rPr>
+          <w:rFonts w:ascii="Arial" w:hAnsi="Arial" w:cs="Arial"/>
+          <w:sz w:val="24"/>
+        </w:rPr>
+        <w:t>,</w:t>
+      </w:r>
+      <w:r>
+        <w:rPr>
+          <w:rFonts w:ascii="Arial" w:hAnsi="Arial" w:cs="Arial"/>
+          <w:sz w:val="24"/>
+        </w:rPr>
+        <w:t xml:space="preserve"> wie eine automatische Standortermittlung. Somit wird die Usability erhöht. Durch die leichte Bedienung, Mobilität und Zugänglichkeit erhofft sich der Auftraggeber eine häufigere Benutzung der App, wodurch die Forschungen schneller vorangehen können. </w:t>
       </w:r>
     </w:p>
     <w:p>
@@ -3787,7 +3837,7 @@
           <w:sz w:val="40"/>
         </w:rPr>
       </w:pPr>
-      <w:bookmarkStart w:id="5" w:name="_Toc433961309"/>
+      <w:bookmarkStart w:id="5" w:name="_Toc434054587"/>
       <w:r>
         <w:rPr>
           <w:color w:val="000000" w:themeColor="text1"/>
@@ -3816,28 +3866,119 @@
           <w:rFonts w:ascii="Arial" w:hAnsi="Arial" w:cs="Arial"/>
           <w:sz w:val="24"/>
         </w:rPr>
-        <w:t>momentane Trend, fast völlig egal in welcher Hinsicht, geht Richtung Digitalisierung</w:t>
+        <w:t>momentane Trend, fast völlig</w:t>
       </w:r>
       <w:r>
         <w:rPr>
           <w:rFonts w:ascii="Arial" w:hAnsi="Arial" w:cs="Arial"/>
           <w:sz w:val="24"/>
         </w:rPr>
-        <w:t xml:space="preserve"> und Vereinfachung des Alltages, da dadurch der Verzicht geringer ausfällt. </w:t>
+        <w:t xml:space="preserve"> egal in welcher Hinsicht, </w:t>
       </w:r>
       <w:r>
         <w:rPr>
           <w:rFonts w:ascii="Arial" w:hAnsi="Arial" w:cs="Arial"/>
           <w:sz w:val="24"/>
         </w:rPr>
-        <w:t>Vor allem der App-Markt ist schnell am Wachsen, da so ziemlich jeder Haushalt mehrere Endgeräte besitzt mit denen sie sich aus einem App-Store die neuesten Anwendungen herunterladen können.</w:t>
+        <w:t>Richtung Digitalisierung</w:t>
       </w:r>
       <w:r>
         <w:rPr>
           <w:rFonts w:ascii="Arial" w:hAnsi="Arial" w:cs="Arial"/>
           <w:sz w:val="24"/>
         </w:rPr>
-        <w:t xml:space="preserve"> Um den Trend folgen zu können, wird von uns auch eine App entwickelt, um den Zeitaufwand des Users gering. Dadurch bekommt der User ein größeres Interesse daran.</w:t>
+        <w:t xml:space="preserve"> und Vereinfachung des Alltages</w:t>
+      </w:r>
+      <w:r>
+        <w:rPr>
+          <w:rFonts w:ascii="Arial" w:hAnsi="Arial" w:cs="Arial"/>
+          <w:sz w:val="24"/>
+        </w:rPr>
+        <w:t xml:space="preserve">. </w:t>
+      </w:r>
+      <w:r>
+        <w:rPr>
+          <w:rFonts w:ascii="Arial" w:hAnsi="Arial" w:cs="Arial"/>
+          <w:sz w:val="24"/>
+        </w:rPr>
+        <w:t xml:space="preserve">Vor </w:t>
+      </w:r>
+      <w:r>
+        <w:rPr>
+          <w:rFonts w:ascii="Arial" w:hAnsi="Arial" w:cs="Arial"/>
+          <w:sz w:val="24"/>
+        </w:rPr>
+        <w:t>allem der App-Markt ist schnell am Wachsen, da so ziemlich jeder Haushalt mehrere Endgeräte besitzt</w:t>
+      </w:r>
+      <w:r>
+        <w:rPr>
+          <w:rFonts w:ascii="Arial" w:hAnsi="Arial" w:cs="Arial"/>
+          <w:sz w:val="24"/>
+        </w:rPr>
+        <w:t>,</w:t>
+      </w:r>
+      <w:r>
+        <w:rPr>
+          <w:rFonts w:ascii="Arial" w:hAnsi="Arial" w:cs="Arial"/>
+          <w:sz w:val="24"/>
+        </w:rPr>
+        <w:t xml:space="preserve"> mit denen sie sich aus einem App-Store die neuesten Anwendungen herunterladen können.</w:t>
+      </w:r>
+      <w:r>
+        <w:rPr>
+          <w:rFonts w:ascii="Arial" w:hAnsi="Arial" w:cs="Arial"/>
+          <w:sz w:val="24"/>
+        </w:rPr>
+        <w:t xml:space="preserve"> Um den Trend folgen zu können, wird von uns auch eine App entwickelt, um den Zeitaufwand des Users gering</w:t>
+      </w:r>
+      <w:r>
+        <w:rPr>
+          <w:rFonts w:ascii="Arial" w:hAnsi="Arial" w:cs="Arial"/>
+          <w:sz w:val="24"/>
+        </w:rPr>
+        <w:t xml:space="preserve"> zu halten</w:t>
+      </w:r>
+      <w:r>
+        <w:rPr>
+          <w:rFonts w:ascii="Arial" w:hAnsi="Arial" w:cs="Arial"/>
+          <w:sz w:val="24"/>
+        </w:rPr>
+        <w:t>. Dadurch bekommt der Us</w:t>
+      </w:r>
+      <w:r>
+        <w:rPr>
+          <w:rFonts w:ascii="Arial" w:hAnsi="Arial" w:cs="Arial"/>
+          <w:sz w:val="24"/>
+        </w:rPr>
+        <w:t>er ein größeres Interesse, sich</w:t>
+      </w:r>
+      <w:r>
+        <w:rPr>
+          <w:rFonts w:ascii="Arial" w:hAnsi="Arial" w:cs="Arial"/>
+          <w:sz w:val="24"/>
+        </w:rPr>
+        <w:t xml:space="preserve"> bei der Erdbebenforschung </w:t>
+      </w:r>
+      <w:r>
+        <w:rPr>
+          <w:rFonts w:ascii="Arial" w:hAnsi="Arial" w:cs="Arial"/>
+          <w:sz w:val="24"/>
+        </w:rPr>
+        <w:t>zu beteilige</w:t>
+      </w:r>
+      <w:r>
+        <w:rPr>
+          <w:rFonts w:ascii="Arial" w:hAnsi="Arial" w:cs="Arial"/>
+          <w:sz w:val="24"/>
+        </w:rPr>
+        <w:t>n</w:t>
+      </w:r>
+      <w:r>
+        <w:rPr>
+          <w:rFonts w:ascii="Arial" w:hAnsi="Arial" w:cs="Arial"/>
+          <w:sz w:val="24"/>
+        </w:rPr>
+        <w:t xml:space="preserve">. </w:t>
       </w:r>
     </w:p>
     <w:p>
@@ -3852,7 +3993,7 @@
           <w:szCs w:val="40"/>
         </w:rPr>
       </w:pPr>
-      <w:bookmarkStart w:id="6" w:name="_Toc433961310"/>
+      <w:bookmarkStart w:id="6" w:name="_Toc434054588"/>
       <w:r>
         <w:rPr>
           <w:color w:val="000000" w:themeColor="text1"/>
@@ -3924,9 +4065,8 @@
           <w:szCs w:val="20"/>
           <w:lang w:val="de-DE" w:eastAsia="de-DE"/>
         </w:rPr>
-        <w:t xml:space="preserve">zu entwickeln, mit </w:t>
-      </w:r>
-      <w:proofErr w:type="gramStart"/>
+        <w:t>zu entwickeln, mit welcher</w:t>
+      </w:r>
       <w:r>
         <w:rPr>
           <w:rFonts w:ascii="Arial" w:eastAsia="Arial" w:hAnsi="Arial" w:cs="Arial"/>
@@ -3934,7 +4074,7 @@
           <w:szCs w:val="20"/>
           <w:lang w:val="de-DE" w:eastAsia="de-DE"/>
         </w:rPr>
-        <w:t>welcher</w:t>
+        <w:t xml:space="preserve"> rascher und präziser Erdbeben in Österreich wahrgenommen werden sollen. </w:t>
       </w:r>
       <w:r>
         <w:rPr>
@@ -3943,9 +4083,8 @@
           <w:szCs w:val="20"/>
           <w:lang w:val="de-DE" w:eastAsia="de-DE"/>
         </w:rPr>
-        <w:t xml:space="preserve"> rascher und präziser</w:t>
-      </w:r>
-      <w:proofErr w:type="gramEnd"/>
+        <w:t xml:space="preserve">Dabei </w:t>
+      </w:r>
       <w:r>
         <w:rPr>
           <w:rFonts w:ascii="Arial" w:eastAsia="Arial" w:hAnsi="Arial" w:cs="Arial"/>
@@ -3953,7 +4092,7 @@
           <w:szCs w:val="20"/>
           <w:lang w:val="de-DE" w:eastAsia="de-DE"/>
         </w:rPr>
-        <w:t xml:space="preserve"> Erdbeben in Österreich wahrgenommen werden sollen. </w:t>
+        <w:t>wird die Beteiligung von Bürgern benötigt, die bei einer Wahrnehmung eines Erdbebens die Informationen wie Standort, Stärke und Zeit an die App weite</w:t>
       </w:r>
       <w:r>
         <w:rPr>
@@ -3962,7 +4101,7 @@
           <w:szCs w:val="20"/>
           <w:lang w:val="de-DE" w:eastAsia="de-DE"/>
         </w:rPr>
-        <w:t xml:space="preserve">Dabei </w:t>
+        <w:t>r</w:t>
       </w:r>
       <w:r>
         <w:rPr>
@@ -3971,7 +4110,7 @@
           <w:szCs w:val="20"/>
           <w:lang w:val="de-DE" w:eastAsia="de-DE"/>
         </w:rPr>
-        <w:t>wird die Beteiligung von Bürgern benötigt, die bei einer Wahrnehmung eines Erdbebens die Informationen wie Standort, Stärke und Zeit an die App weite</w:t>
+        <w:t>geben.</w:t>
       </w:r>
       <w:r>
         <w:rPr>
@@ -3980,7 +4119,7 @@
           <w:szCs w:val="20"/>
           <w:lang w:val="de-DE" w:eastAsia="de-DE"/>
         </w:rPr>
-        <w:t>r</w:t>
+        <w:t xml:space="preserve"> Diese Daten werden bei der ZAM</w:t>
       </w:r>
       <w:r>
         <w:rPr>
@@ -3989,7 +4128,7 @@
           <w:szCs w:val="20"/>
           <w:lang w:val="de-DE" w:eastAsia="de-DE"/>
         </w:rPr>
-        <w:t>geben.</w:t>
+        <w:t>G verarbeitet und analysiert und die Forscher sollen dann feststellen können, wo es in Zukunft mit hoher Wahrscheinlichkeit ein Erdbeben geben wird. Zusätzlich soll dann auch die Auswirkung und die Stärke eines Erdbebens bestimmt werd</w:t>
       </w:r>
       <w:r>
         <w:rPr>
@@ -3998,7 +4137,52 @@
           <w:szCs w:val="20"/>
           <w:lang w:val="de-DE" w:eastAsia="de-DE"/>
         </w:rPr>
-        <w:t xml:space="preserve"> Diese Daten werden bei der ZMAG verarbeitet und analysiert und die Forscher sollen dann feststellen können, wo es in Zukunft mit hoher Wahrscheinlichkeit ein Erdbeben geben wird. Zusätzlich soll dann auch die Auswirkung und die Stärke eines Erdbebens bestimmt werden können. Durch das Orten von Zukünftigen Beben können die betroffenen Gebiete abgesperrt und evakuiert werden und Menschenleben gerettet werden.</w:t>
+        <w:t>en können. Durch das Orten von z</w:t>
+      </w:r>
+      <w:r>
+        <w:rPr>
+          <w:rFonts w:ascii="Arial" w:eastAsia="Arial" w:hAnsi="Arial" w:cs="Arial"/>
+          <w:sz w:val="24"/>
+          <w:szCs w:val="20"/>
+          <w:lang w:val="de-DE" w:eastAsia="de-DE"/>
+        </w:rPr>
+        <w:t>ukünftigen Beben</w:t>
+      </w:r>
+      <w:r>
+        <w:rPr>
+          <w:rFonts w:ascii="Arial" w:eastAsia="Arial" w:hAnsi="Arial" w:cs="Arial"/>
+          <w:sz w:val="24"/>
+          <w:szCs w:val="20"/>
+          <w:lang w:val="de-DE" w:eastAsia="de-DE"/>
+        </w:rPr>
+        <w:t>,</w:t>
+      </w:r>
+      <w:r>
+        <w:rPr>
+          <w:rFonts w:ascii="Arial" w:eastAsia="Arial" w:hAnsi="Arial" w:cs="Arial"/>
+          <w:sz w:val="24"/>
+          <w:szCs w:val="20"/>
+          <w:lang w:val="de-DE" w:eastAsia="de-DE"/>
+        </w:rPr>
+        <w:t xml:space="preserve"> können die betroffenen Gebiete abgesperrt und </w:t>
+      </w:r>
+      <w:r>
+        <w:rPr>
+          <w:rFonts w:ascii="Arial" w:eastAsia="Arial" w:hAnsi="Arial" w:cs="Arial"/>
+          <w:sz w:val="24"/>
+          <w:szCs w:val="20"/>
+          <w:lang w:val="de-DE" w:eastAsia="de-DE"/>
+        </w:rPr>
+        <w:t xml:space="preserve">rechtzeitig </w:t>
+      </w:r>
+      <w:r>
+        <w:rPr>
+          <w:rFonts w:ascii="Arial" w:eastAsia="Arial" w:hAnsi="Arial" w:cs="Arial"/>
+          <w:sz w:val="24"/>
+          <w:szCs w:val="20"/>
+          <w:lang w:val="de-DE" w:eastAsia="de-DE"/>
+        </w:rPr>
+        <w:t>evakuiert werden und Menschenleben gerettet werden.</w:t>
       </w:r>
       <w:r>
         <w:br/>
@@ -4013,7 +4197,7 @@
           <w:szCs w:val="22"/>
         </w:rPr>
       </w:pPr>
-      <w:bookmarkStart w:id="7" w:name="_Toc433961311"/>
+      <w:bookmarkStart w:id="7" w:name="_Toc434054589"/>
       <w:r>
         <w:rPr>
           <w:rFonts w:eastAsia="Calibri"/>
@@ -4034,23 +4218,7 @@
           <w:rFonts w:eastAsia="Calibri"/>
           <w:color w:val="000000" w:themeColor="text1"/>
         </w:rPr>
-        <w:t xml:space="preserve">Muss-Ziele (Must </w:t>
-      </w:r>
-      <w:proofErr w:type="spellStart"/>
-      <w:r>
-        <w:rPr>
-          <w:rFonts w:eastAsia="Calibri"/>
-          <w:color w:val="000000" w:themeColor="text1"/>
-        </w:rPr>
-        <w:t>Have</w:t>
-      </w:r>
-      <w:proofErr w:type="spellEnd"/>
-      <w:r>
-        <w:rPr>
-          <w:rFonts w:eastAsia="Calibri"/>
-          <w:color w:val="000000" w:themeColor="text1"/>
-        </w:rPr>
-        <w:t>)</w:t>
+        <w:t>Muss-Ziele (Must Have)</w:t>
       </w:r>
       <w:bookmarkEnd w:id="7"/>
       <w:r>
@@ -4093,7 +4261,35 @@
           <w:rFonts w:ascii="Arial" w:eastAsia="Calibri" w:hAnsi="Arial" w:cs="Arial"/>
           <w:sz w:val="24"/>
         </w:rPr>
-        <w:t xml:space="preserve"> Je einfacher und intuitiver die App zu bedienen ist, umso besser. Die User wollen sich keine langen Bedienungsanleitungen oder gar Dokumentationen ansehen und durchlesen um die App verstehen und verwenden zu können. Es kann auch sein, dass wenn die grafische Oberfläche zu kompliziert aufgebaut ist, erst gar nicht weitergemacht wird</w:t>
+        <w:t xml:space="preserve"> Je einfacher und intuitiver die App zu bedienen ist, um</w:t>
+      </w:r>
+      <w:r>
+        <w:rPr>
+          <w:rFonts w:ascii="Arial" w:eastAsia="Calibri" w:hAnsi="Arial" w:cs="Arial"/>
+          <w:sz w:val="24"/>
+        </w:rPr>
+        <w:t xml:space="preserve">so besser. Die User wollen </w:t>
+      </w:r>
+      <w:r>
+        <w:rPr>
+          <w:rFonts w:ascii="Arial" w:eastAsia="Calibri" w:hAnsi="Arial" w:cs="Arial"/>
+          <w:sz w:val="24"/>
+        </w:rPr>
+        <w:t>keine langen Bedienungsanleitungen oder gar Dokumentationen ansehen und durchlesen um die App verstehen und verwenden zu können. Es kann auch sein, dass wenn die grafische Oberfläche zu kompliziert aufgebaut ist, erst gar</w:t>
+      </w:r>
+      <w:r>
+        <w:rPr>
+          <w:rFonts w:ascii="Arial" w:eastAsia="Calibri" w:hAnsi="Arial" w:cs="Arial"/>
+          <w:sz w:val="24"/>
+        </w:rPr>
+        <w:t xml:space="preserve"> nicht genutzt</w:t>
+      </w:r>
+      <w:r>
+        <w:rPr>
+          <w:rFonts w:ascii="Arial" w:eastAsia="Calibri" w:hAnsi="Arial" w:cs="Arial"/>
+          <w:sz w:val="24"/>
+        </w:rPr>
+        <w:t xml:space="preserve"> wird</w:t>
       </w:r>
       <w:r>
         <w:rPr>
@@ -4109,7 +4305,71 @@
           <w:sz w:val="24"/>
           <w:szCs w:val="24"/>
         </w:rPr>
-        <w:t xml:space="preserve">Deshalb sollte die GUI der App und alle Eingaben die erfolgen werden generell so unkompliziert und für den Benutzer einfach sowie leicht verständlich wie möglich sein. </w:t>
+        <w:t>Deshalb sollte</w:t>
+      </w:r>
+      <w:r>
+        <w:rPr>
+          <w:rFonts w:ascii="Arial" w:hAnsi="Arial" w:cs="Arial"/>
+          <w:sz w:val="24"/>
+          <w:szCs w:val="24"/>
+        </w:rPr>
+        <w:t>n</w:t>
+      </w:r>
+      <w:r>
+        <w:rPr>
+          <w:rFonts w:ascii="Arial" w:hAnsi="Arial" w:cs="Arial"/>
+          <w:sz w:val="24"/>
+          <w:szCs w:val="24"/>
+        </w:rPr>
+        <w:t xml:space="preserve"> die GUI der App und alle Eingaben</w:t>
+      </w:r>
+      <w:r>
+        <w:rPr>
+          <w:rFonts w:ascii="Arial" w:hAnsi="Arial" w:cs="Arial"/>
+          <w:sz w:val="24"/>
+          <w:szCs w:val="24"/>
+        </w:rPr>
+        <w:t>,</w:t>
+      </w:r>
+      <w:r>
+        <w:rPr>
+          <w:rFonts w:ascii="Arial" w:hAnsi="Arial" w:cs="Arial"/>
+          <w:sz w:val="24"/>
+          <w:szCs w:val="24"/>
+        </w:rPr>
+        <w:t xml:space="preserve"> die erfolgen werden</w:t>
+      </w:r>
+      <w:r>
+        <w:rPr>
+          <w:rFonts w:ascii="Arial" w:hAnsi="Arial" w:cs="Arial"/>
+          <w:sz w:val="24"/>
+          <w:szCs w:val="24"/>
+        </w:rPr>
+        <w:t>,</w:t>
+      </w:r>
+      <w:r>
+        <w:rPr>
+          <w:rFonts w:ascii="Arial" w:hAnsi="Arial" w:cs="Arial"/>
+          <w:sz w:val="24"/>
+          <w:szCs w:val="24"/>
+        </w:rPr>
+        <w:t xml:space="preserve"> generell so unkompliziert und für den Benutzer einfach sowie leicht verständlich wie möglich </w:t>
+      </w:r>
+      <w:r>
+        <w:rPr>
+          <w:rFonts w:ascii="Arial" w:hAnsi="Arial" w:cs="Arial"/>
+          <w:sz w:val="24"/>
+          <w:szCs w:val="24"/>
+        </w:rPr>
+        <w:t xml:space="preserve">zu </w:t>
+      </w:r>
+      <w:r>
+        <w:rPr>
+          <w:rFonts w:ascii="Arial" w:hAnsi="Arial" w:cs="Arial"/>
+          <w:sz w:val="24"/>
+          <w:szCs w:val="24"/>
+        </w:rPr>
+        <w:t xml:space="preserve">sein. </w:t>
       </w:r>
     </w:p>
     <w:p>
@@ -4167,45 +4427,13 @@
           <w:color w:val="000000" w:themeColor="text1"/>
         </w:rPr>
       </w:pPr>
-      <w:bookmarkStart w:id="8" w:name="_Toc433961312"/>
+      <w:bookmarkStart w:id="8" w:name="_Toc434054590"/>
       <w:r>
         <w:rPr>
           <w:rFonts w:eastAsia="Calibri"/>
           <w:color w:val="000000" w:themeColor="text1"/>
         </w:rPr>
-        <w:t>Soll-Ziele (</w:t>
-      </w:r>
-      <w:proofErr w:type="spellStart"/>
-      <w:r>
-        <w:rPr>
-          <w:rFonts w:eastAsia="Calibri"/>
-          <w:color w:val="000000" w:themeColor="text1"/>
-        </w:rPr>
-        <w:t>Should</w:t>
-      </w:r>
-      <w:proofErr w:type="spellEnd"/>
-      <w:r>
-        <w:rPr>
-          <w:rFonts w:eastAsia="Calibri"/>
-          <w:color w:val="000000" w:themeColor="text1"/>
-        </w:rPr>
-        <w:t xml:space="preserve"> </w:t>
-      </w:r>
-      <w:proofErr w:type="spellStart"/>
-      <w:r>
-        <w:rPr>
-          <w:rFonts w:eastAsia="Calibri"/>
-          <w:color w:val="000000" w:themeColor="text1"/>
-        </w:rPr>
-        <w:t>Have</w:t>
-      </w:r>
-      <w:proofErr w:type="spellEnd"/>
-      <w:r>
-        <w:rPr>
-          <w:rFonts w:eastAsia="Calibri"/>
-          <w:color w:val="000000" w:themeColor="text1"/>
-        </w:rPr>
-        <w:t>)</w:t>
+        <w:t>Soll-Ziele (Should Have)</w:t>
       </w:r>
       <w:bookmarkEnd w:id="8"/>
       <w:r>
@@ -4232,13 +4460,45 @@
     <w:p>
       <w:pPr>
         <w:spacing w:after="155"/>
-      </w:pPr>
-      <w:r>
         <w:rPr>
           <w:rFonts w:ascii="Arial" w:hAnsi="Arial" w:cs="Arial"/>
           <w:sz w:val="24"/>
         </w:rPr>
-        <w:t>Ein plötzlicher Ausfall oder Absturz der App wäre sehr schlecht und würde ihre Verwendung unattraktiver machen. Deshalb sollte das komplette System so stabil und ausfallsicher wie möglich sein. Nach einem Absturz sollte die App aber nach dem erneuten Hochfahren wieder wie zuvor funktionieren und gleichzeitig sollte kein Datenverlust entstehen.</w:t>
+      </w:pPr>
+      <w:r>
+        <w:rPr>
+          <w:rFonts w:ascii="Arial" w:hAnsi="Arial" w:cs="Arial"/>
+          <w:sz w:val="24"/>
+        </w:rPr>
+        <w:t>Ein plötzlicher Ausfall oder Ab</w:t>
+      </w:r>
+      <w:r>
+        <w:rPr>
+          <w:rFonts w:ascii="Arial" w:hAnsi="Arial" w:cs="Arial"/>
+          <w:sz w:val="24"/>
+        </w:rPr>
+        <w:t>sturz der App hätte sehr negativen Einfluss</w:t>
+      </w:r>
+      <w:r>
+        <w:rPr>
+          <w:rFonts w:ascii="Arial" w:hAnsi="Arial" w:cs="Arial"/>
+          <w:sz w:val="24"/>
+        </w:rPr>
+        <w:t xml:space="preserve"> und würde ihre Verwendung unattraktiver machen. Deshalb sollte das komplette System so stabil und ausfallsicher wie möglich sein. Nach e</w:t>
+      </w:r>
+      <w:r>
+        <w:rPr>
+          <w:rFonts w:ascii="Arial" w:hAnsi="Arial" w:cs="Arial"/>
+          <w:sz w:val="24"/>
+        </w:rPr>
+        <w:t>inem Absturz sollte die App</w:t>
+      </w:r>
+      <w:r>
+        <w:rPr>
+          <w:rFonts w:ascii="Arial" w:hAnsi="Arial" w:cs="Arial"/>
+          <w:sz w:val="24"/>
+        </w:rPr>
+        <w:t xml:space="preserve"> nach dem erneuten Hochfahren wieder wie zuvor funktionieren und gleichzeitig sollte kein Datenverlust entstehen.</w:t>
       </w:r>
       <w:r>
         <w:t xml:space="preserve"> </w:t>
@@ -4269,7 +4529,7 @@
           <w:sz w:val="40"/>
         </w:rPr>
       </w:pPr>
-      <w:bookmarkStart w:id="9" w:name="_Toc433961313"/>
+      <w:bookmarkStart w:id="9" w:name="_Toc434054591"/>
       <w:r>
         <w:rPr>
           <w:color w:val="000000" w:themeColor="text1"/>
@@ -4288,7 +4548,7 @@
           <w:sz w:val="28"/>
         </w:rPr>
       </w:pPr>
-      <w:bookmarkStart w:id="10" w:name="_Toc433961314"/>
+      <w:bookmarkStart w:id="10" w:name="_Toc434054592"/>
       <w:r>
         <w:rPr>
           <w:color w:val="000000" w:themeColor="text1"/>
@@ -4850,7 +5110,7 @@
                     <w:spacing w:line="259" w:lineRule="auto"/>
                   </w:pPr>
                   <w:r>
-                    <w:t xml:space="preserve">- </w:t>
+                    <w:t>Letze Erdbeben von dem ZAMG-Server</w:t>
                   </w:r>
                 </w:p>
               </w:tc>
@@ -4993,15 +5253,7 @@
               <w:jc w:val="center"/>
             </w:pPr>
             <w:r>
-              <w:t xml:space="preserve">Must </w:t>
-            </w:r>
-            <w:proofErr w:type="spellStart"/>
-            <w:r>
-              <w:t>Have</w:t>
-            </w:r>
-            <w:proofErr w:type="spellEnd"/>
-            <w:r>
-              <w:t xml:space="preserve"> </w:t>
+              <w:t xml:space="preserve">Must Have </w:t>
             </w:r>
           </w:p>
         </w:tc>
@@ -5562,7 +5814,7 @@
                     <w:spacing w:line="259" w:lineRule="auto"/>
                   </w:pPr>
                   <w:r>
-                    <w:t xml:space="preserve">- </w:t>
+                    <w:t>Detailinformationen des Erdbebens von dem ZAMG-Server.</w:t>
                   </w:r>
                 </w:p>
               </w:tc>
@@ -5611,7 +5863,16 @@
                     <w:spacing w:line="259" w:lineRule="auto"/>
                   </w:pPr>
                   <w:r>
-                    <w:t xml:space="preserve">Angezeigter Erdbeben. </w:t>
+                    <w:t>Angezeigte</w:t>
+                  </w:r>
+                  <w:r>
+                    <w:t xml:space="preserve"> Erdbeben</w:t>
+                  </w:r>
+                  <w:r>
+                    <w:t xml:space="preserve"> der Startseite</w:t>
+                  </w:r>
+                  <w:r>
+                    <w:t xml:space="preserve">. </w:t>
                   </w:r>
                 </w:p>
               </w:tc>
@@ -5709,15 +5970,7 @@
               <w:jc w:val="center"/>
             </w:pPr>
             <w:r>
-              <w:t xml:space="preserve">Must </w:t>
-            </w:r>
-            <w:proofErr w:type="spellStart"/>
-            <w:r>
-              <w:t>Have</w:t>
-            </w:r>
-            <w:proofErr w:type="spellEnd"/>
-            <w:r>
-              <w:t xml:space="preserve"> </w:t>
+              <w:t xml:space="preserve">Must Have </w:t>
             </w:r>
           </w:p>
         </w:tc>
@@ -5775,7 +6028,63 @@
           <w:rFonts w:ascii="Arial" w:hAnsi="Arial" w:cs="Arial"/>
           <w:sz w:val="24"/>
         </w:rPr>
-        <w:t>Der User soll in der Detailansicht eines Erdbebens(LF0020) die Möglichkeit haben, seine Erfahrung zu diesem Beben abzuschicken(„Habe dieses Beben verspürt“) Desweiterem soll auf dem Hauptbildschirm im Unteren Bereich eine Schaltfläche mit der Aufschrift „Habe Beben Verspürt“ zu sehen sein. In dieser Schaltfläche kann der User auswählen ob das von ihm verspürte Beben aktuell ist oder vor mehr als 30 Minuten stattgefunden hat.</w:t>
+        <w:t>Der User soll in der Detailansicht eines Erdbebens(LF0020) die Möglichkeit haben, seine Erfahrung zu diesem Beben abzuschicke</w:t>
+      </w:r>
+      <w:r>
+        <w:rPr>
+          <w:rFonts w:ascii="Arial" w:hAnsi="Arial" w:cs="Arial"/>
+          <w:sz w:val="24"/>
+        </w:rPr>
+        <w:t>n(„Habe dieses Beben verspürt“). Des Weiteren</w:t>
+      </w:r>
+      <w:r>
+        <w:rPr>
+          <w:rFonts w:ascii="Arial" w:hAnsi="Arial" w:cs="Arial"/>
+          <w:sz w:val="24"/>
+        </w:rPr>
+        <w:t xml:space="preserve"> s</w:t>
+      </w:r>
+      <w:r>
+        <w:rPr>
+          <w:rFonts w:ascii="Arial" w:hAnsi="Arial" w:cs="Arial"/>
+          <w:sz w:val="24"/>
+        </w:rPr>
+        <w:t>oll auf dem Hauptbildschirm im u</w:t>
+      </w:r>
+      <w:r>
+        <w:rPr>
+          <w:rFonts w:ascii="Arial" w:hAnsi="Arial" w:cs="Arial"/>
+          <w:sz w:val="24"/>
+        </w:rPr>
+        <w:t>nteren Bereich eine Schaltfläche mit der Aufschr</w:t>
+      </w:r>
+      <w:r>
+        <w:rPr>
+          <w:rFonts w:ascii="Arial" w:hAnsi="Arial" w:cs="Arial"/>
+          <w:sz w:val="24"/>
+        </w:rPr>
+        <w:t>ift „Habe Beben v</w:t>
+      </w:r>
+      <w:r>
+        <w:rPr>
+          <w:rFonts w:ascii="Arial" w:hAnsi="Arial" w:cs="Arial"/>
+          <w:sz w:val="24"/>
+        </w:rPr>
+        <w:t>erspürt“ zu sehen sein. In dieser Schaltfläche kann der User auswählen</w:t>
+      </w:r>
+      <w:r>
+        <w:rPr>
+          <w:rFonts w:ascii="Arial" w:hAnsi="Arial" w:cs="Arial"/>
+          <w:sz w:val="24"/>
+        </w:rPr>
+        <w:t xml:space="preserve">, ob </w:t>
+      </w:r>
+      <w:r>
+        <w:rPr>
+          <w:rFonts w:ascii="Arial" w:hAnsi="Arial" w:cs="Arial"/>
+          <w:sz w:val="24"/>
+        </w:rPr>
+        <w:t>das von ihm verspürte Beben aktuell ist oder vor mehr als 30 Minuten stattgefunden hat.</w:t>
       </w:r>
       <w:r>
         <w:rPr>
@@ -6476,15 +6785,7 @@
               <w:jc w:val="center"/>
             </w:pPr>
             <w:r>
-              <w:t xml:space="preserve">Must </w:t>
-            </w:r>
-            <w:proofErr w:type="spellStart"/>
-            <w:r>
-              <w:t>Have</w:t>
-            </w:r>
-            <w:proofErr w:type="spellEnd"/>
-            <w:r>
-              <w:t xml:space="preserve"> </w:t>
+              <w:t xml:space="preserve">Must Have </w:t>
             </w:r>
           </w:p>
         </w:tc>
@@ -6542,22 +6843,63 @@
           <w:rFonts w:ascii="Arial" w:hAnsi="Arial" w:cs="Arial"/>
           <w:sz w:val="24"/>
         </w:rPr>
-        <w:t>Wenn ausgewählt wurde das man ein vergangenes Erdbeben erfassen möchte (siehe LF0030)</w:t>
-      </w:r>
-    </w:p>
-    <w:p>
-      <w:pPr>
+        <w:t>Wenn ausgewählt wurde</w:t>
+      </w:r>
+      <w:r>
         <w:rPr>
           <w:rFonts w:ascii="Arial" w:hAnsi="Arial" w:cs="Arial"/>
           <w:sz w:val="24"/>
         </w:rPr>
-      </w:pPr>
+        <w:t>,</w:t>
+      </w:r>
       <w:r>
         <w:rPr>
           <w:rFonts w:ascii="Arial" w:hAnsi="Arial" w:cs="Arial"/>
           <w:sz w:val="24"/>
         </w:rPr>
-        <w:t>kriegt man die 3 letzten Beben angezeigt die man auswählen kann. Die vierte Möglichkeit besteht darin ein anderes, also älteres Beben auszuwählen.</w:t>
+        <w:t xml:space="preserve"> da</w:t>
+      </w:r>
+      <w:r>
+        <w:rPr>
+          <w:rFonts w:ascii="Arial" w:hAnsi="Arial" w:cs="Arial"/>
+          <w:sz w:val="24"/>
+        </w:rPr>
+        <w:t>s</w:t>
+      </w:r>
+      <w:r>
+        <w:rPr>
+          <w:rFonts w:ascii="Arial" w:hAnsi="Arial" w:cs="Arial"/>
+          <w:sz w:val="24"/>
+        </w:rPr>
+        <w:t>s man ein vergangenes Erdbeben erfassen möchte (siehe LF0030)</w:t>
+      </w:r>
+      <w:r>
+        <w:rPr>
+          <w:rFonts w:ascii="Arial" w:hAnsi="Arial" w:cs="Arial"/>
+          <w:sz w:val="24"/>
+        </w:rPr>
+        <w:t xml:space="preserve"> erhalt</w:t>
+      </w:r>
+      <w:r>
+        <w:rPr>
+          <w:rFonts w:ascii="Arial" w:hAnsi="Arial" w:cs="Arial"/>
+          <w:sz w:val="24"/>
+        </w:rPr>
+        <w:t xml:space="preserve"> man die 3 letzten Beben angezeigt</w:t>
+      </w:r>
+      <w:r>
+        <w:rPr>
+          <w:rFonts w:ascii="Arial" w:hAnsi="Arial" w:cs="Arial"/>
+          <w:sz w:val="24"/>
+        </w:rPr>
+        <w:t>, welche</w:t>
+      </w:r>
+      <w:r>
+        <w:rPr>
+          <w:rFonts w:ascii="Arial" w:hAnsi="Arial" w:cs="Arial"/>
+          <w:sz w:val="24"/>
+        </w:rPr>
+        <w:t xml:space="preserve"> man auswählen kann. Die vierte Möglichkeit besteht darin ein anderes, also älteres Beben auszuwählen.</w:t>
       </w:r>
     </w:p>
     <w:tbl>
@@ -7195,15 +7537,7 @@
               <w:jc w:val="center"/>
             </w:pPr>
             <w:r>
-              <w:t xml:space="preserve">Must </w:t>
-            </w:r>
-            <w:proofErr w:type="spellStart"/>
-            <w:r>
-              <w:t>Have</w:t>
-            </w:r>
-            <w:proofErr w:type="spellEnd"/>
-            <w:r>
-              <w:t xml:space="preserve"> </w:t>
+              <w:t xml:space="preserve">Must Have </w:t>
             </w:r>
           </w:p>
         </w:tc>
@@ -7249,25 +7583,71 @@
           <w:sz w:val="24"/>
           <w:szCs w:val="24"/>
         </w:rPr>
-        <w:t xml:space="preserve">Diese Funktion muss nur ausgeführt werden, wenn ein vergangenes Beben gemeldet wird, oder wenn bei einem aktuellen Beben die Ortungsdienste des Smartphones deaktiviert sind.  Hier werden Ort, </w:t>
-      </w:r>
-      <w:proofErr w:type="spellStart"/>
+        <w:t>Diese Funktion muss nur ausgeführt werden, wenn ein vergangenes Beben gemeldet wird, oder wenn bei einem aktuellen Beben die O</w:t>
+      </w:r>
       <w:r>
         <w:rPr>
           <w:rFonts w:ascii="Arial" w:hAnsi="Arial" w:cs="Arial"/>
           <w:sz w:val="24"/>
           <w:szCs w:val="24"/>
         </w:rPr>
-        <w:t>Plz</w:t>
-      </w:r>
-      <w:proofErr w:type="spellEnd"/>
+        <w:t xml:space="preserve">rtungsdienste des Smartphones </w:t>
+      </w:r>
       <w:r>
         <w:rPr>
           <w:rFonts w:ascii="Arial" w:hAnsi="Arial" w:cs="Arial"/>
           <w:sz w:val="24"/>
           <w:szCs w:val="24"/>
         </w:rPr>
-        <w:t>, und Datum und Uhrzeit abgefragt. Wurde bei der Schnellauswahl der vergangenen Beben(siehe LF0040) eines dieser Erdbeben ausgewählt, oder es handelt sich um ein aktuelles Beben, so sollen bereits Ermittelte Daten von selbst eingetragen werden um den Input zu erleichtern.</w:t>
+        <w:t xml:space="preserve">aktiviert sind.  Hier werden Ort, </w:t>
+      </w:r>
+      <w:r>
+        <w:rPr>
+          <w:rFonts w:ascii="Arial" w:hAnsi="Arial" w:cs="Arial"/>
+          <w:sz w:val="24"/>
+          <w:szCs w:val="24"/>
+        </w:rPr>
+        <w:t>Plz,</w:t>
+      </w:r>
+      <w:r>
+        <w:rPr>
+          <w:rFonts w:ascii="Arial" w:hAnsi="Arial" w:cs="Arial"/>
+          <w:sz w:val="24"/>
+          <w:szCs w:val="24"/>
+        </w:rPr>
+        <w:t xml:space="preserve"> Datum und Uhrzeit abgefragt. Wurde bei der Schnellauswahl der vergangenen Beben(siehe LF0040) eines</w:t>
+      </w:r>
+      <w:r>
+        <w:rPr>
+          <w:rFonts w:ascii="Arial" w:hAnsi="Arial" w:cs="Arial"/>
+          <w:sz w:val="24"/>
+          <w:szCs w:val="24"/>
+        </w:rPr>
+        <w:t xml:space="preserve"> </w:t>
+      </w:r>
+      <w:r>
+        <w:rPr>
+          <w:rFonts w:ascii="Arial" w:hAnsi="Arial" w:cs="Arial"/>
+          <w:sz w:val="24"/>
+          <w:szCs w:val="24"/>
+        </w:rPr>
+        <w:t>dieser Erdbeben ausgewählt, oder es hand</w:t>
+      </w:r>
+      <w:r>
+        <w:rPr>
+          <w:rFonts w:ascii="Arial" w:hAnsi="Arial" w:cs="Arial"/>
+          <w:sz w:val="24"/>
+          <w:szCs w:val="24"/>
+        </w:rPr>
+        <w:t>elt sich um ein aktuelles Beben. So sollen bereits e</w:t>
+      </w:r>
+      <w:r>
+        <w:rPr>
+          <w:rFonts w:ascii="Arial" w:hAnsi="Arial" w:cs="Arial"/>
+          <w:sz w:val="24"/>
+          <w:szCs w:val="24"/>
+        </w:rPr>
+        <w:t>rmittelte Daten von selbst eingetragen werden um den Input zu erleichtern.</w:t>
       </w:r>
     </w:p>
     <w:tbl>
@@ -7657,13 +8037,17 @@
                     <w:spacing w:line="259" w:lineRule="auto"/>
                   </w:pPr>
                   <w:r>
-                    <w:t>Eingabefelder für Ort, Uhrzeit und Datum</w:t>
+                    <w:t>Eingabefelder für Ort,</w:t>
                   </w:r>
-                </w:p>
-                <w:p>
-                  <w:pPr>
-                    <w:spacing w:line="259" w:lineRule="auto"/>
-                  </w:pPr>
+                  <w:r>
+                    <w:t xml:space="preserve"> PLZ,</w:t>
+                  </w:r>
+                  <w:r>
+                    <w:t xml:space="preserve"> Uhrzeit und Datum</w:t>
+                  </w:r>
+                  <w:r>
+                    <w:t xml:space="preserve"> </w:t>
+                  </w:r>
                   <w:r>
                     <w:t>oder automatischer Eintrag.</w:t>
                   </w:r>
@@ -7913,15 +8297,7 @@
               <w:jc w:val="center"/>
             </w:pPr>
             <w:r>
-              <w:t xml:space="preserve">Must </w:t>
-            </w:r>
-            <w:proofErr w:type="spellStart"/>
-            <w:r>
-              <w:t>Have</w:t>
-            </w:r>
-            <w:proofErr w:type="spellEnd"/>
-            <w:r>
-              <w:t xml:space="preserve"> </w:t>
+              <w:t xml:space="preserve">Must Have </w:t>
             </w:r>
           </w:p>
         </w:tc>
@@ -7993,7 +8369,35 @@
           <w:rFonts w:ascii="Arial" w:hAnsi="Arial" w:cs="Arial"/>
           <w:sz w:val="24"/>
         </w:rPr>
-        <w:t>Der Benutzer kann aus mehreren Cartoons auswählen welcher am besten zu seiner Erdbeben Erfahrung passt.</w:t>
+        <w:t>Der Benutzer kann aus mehreren Cartoons auswählen</w:t>
+      </w:r>
+      <w:r>
+        <w:rPr>
+          <w:rFonts w:ascii="Arial" w:hAnsi="Arial" w:cs="Arial"/>
+          <w:sz w:val="24"/>
+        </w:rPr>
+        <w:t>,</w:t>
+      </w:r>
+      <w:r>
+        <w:rPr>
+          <w:rFonts w:ascii="Arial" w:hAnsi="Arial" w:cs="Arial"/>
+          <w:sz w:val="24"/>
+        </w:rPr>
+        <w:t xml:space="preserve"> welche</w:t>
+      </w:r>
+      <w:r>
+        <w:rPr>
+          <w:rFonts w:ascii="Arial" w:hAnsi="Arial" w:cs="Arial"/>
+          <w:sz w:val="24"/>
+        </w:rPr>
+        <w:t>r am besten zu seiner Erdbebene</w:t>
+      </w:r>
+      <w:r>
+        <w:rPr>
+          <w:rFonts w:ascii="Arial" w:hAnsi="Arial" w:cs="Arial"/>
+          <w:sz w:val="24"/>
+        </w:rPr>
+        <w:t>rfahrung passt.</w:t>
       </w:r>
     </w:p>
     <w:tbl>
@@ -8336,15 +8740,13 @@
                     <w:spacing w:line="259" w:lineRule="auto"/>
                   </w:pPr>
                   <w:r>
-                    <w:t>Druck auf Button für „</w:t>
+                    <w:t>Druck auf Button für „Ca</w:t>
                   </w:r>
-                  <w:proofErr w:type="spellStart"/>
                   <w:r>
-                    <w:t>Catoons</w:t>
+                    <w:t>r</w:t>
                   </w:r>
-                  <w:proofErr w:type="spellEnd"/>
                   <w:r>
-                    <w:t>“.</w:t>
+                    <w:t>toons“.</w:t>
                   </w:r>
                 </w:p>
               </w:tc>
@@ -8639,15 +9041,7 @@
               <w:jc w:val="center"/>
             </w:pPr>
             <w:r>
-              <w:t xml:space="preserve">Must </w:t>
-            </w:r>
-            <w:proofErr w:type="spellStart"/>
-            <w:r>
-              <w:t>Have</w:t>
-            </w:r>
-            <w:proofErr w:type="spellEnd"/>
-            <w:r>
-              <w:t xml:space="preserve"> </w:t>
+              <w:t xml:space="preserve">Must Have </w:t>
             </w:r>
           </w:p>
         </w:tc>
@@ -9344,15 +9738,7 @@
               <w:jc w:val="center"/>
             </w:pPr>
             <w:r>
-              <w:t xml:space="preserve">Must </w:t>
-            </w:r>
-            <w:proofErr w:type="spellStart"/>
-            <w:r>
-              <w:t>Have</w:t>
-            </w:r>
-            <w:proofErr w:type="spellEnd"/>
-            <w:r>
-              <w:t xml:space="preserve"> </w:t>
+              <w:t xml:space="preserve">Must Have </w:t>
             </w:r>
           </w:p>
         </w:tc>
@@ -10082,15 +10468,7 @@
               <w:jc w:val="center"/>
             </w:pPr>
             <w:r>
-              <w:t xml:space="preserve">Must </w:t>
-            </w:r>
-            <w:proofErr w:type="spellStart"/>
-            <w:r>
-              <w:t>Have</w:t>
-            </w:r>
-            <w:proofErr w:type="spellEnd"/>
-            <w:r>
-              <w:t xml:space="preserve"> </w:t>
+              <w:t xml:space="preserve">Must Have </w:t>
             </w:r>
           </w:p>
         </w:tc>
@@ -10799,15 +11177,7 @@
               <w:jc w:val="center"/>
             </w:pPr>
             <w:r>
-              <w:t xml:space="preserve">Must </w:t>
-            </w:r>
-            <w:proofErr w:type="spellStart"/>
-            <w:r>
-              <w:t>Have</w:t>
-            </w:r>
-            <w:proofErr w:type="spellEnd"/>
-            <w:r>
-              <w:t xml:space="preserve"> </w:t>
+              <w:t xml:space="preserve">Must Have </w:t>
             </w:r>
           </w:p>
         </w:tc>
@@ -11552,15 +11922,7 @@
               <w:jc w:val="center"/>
             </w:pPr>
             <w:r>
-              <w:t xml:space="preserve">Must </w:t>
-            </w:r>
-            <w:proofErr w:type="spellStart"/>
-            <w:r>
-              <w:t>Have</w:t>
-            </w:r>
-            <w:proofErr w:type="spellEnd"/>
-            <w:r>
-              <w:t xml:space="preserve"> </w:t>
+              <w:t xml:space="preserve">Must Have </w:t>
             </w:r>
           </w:p>
         </w:tc>
@@ -11609,10 +11971,10 @@
         <w:pStyle w:val="berschrift1"/>
         <w:numPr>
           <w:ilvl w:val="0"/>
-          <w:numId w:val="5"/>
+          <w:numId w:val="12"/>
         </w:numPr>
       </w:pPr>
-      <w:bookmarkStart w:id="11" w:name="_Toc433961315"/>
+      <w:bookmarkStart w:id="11" w:name="_Toc434054593"/>
       <w:r>
         <w:lastRenderedPageBreak/>
         <w:t>Technische Machbarkeit</w:t>
@@ -11624,10 +11986,10 @@
         <w:pStyle w:val="berschrift2"/>
         <w:numPr>
           <w:ilvl w:val="1"/>
-          <w:numId w:val="5"/>
+          <w:numId w:val="12"/>
         </w:numPr>
       </w:pPr>
-      <w:bookmarkStart w:id="12" w:name="_Toc433961316"/>
+      <w:bookmarkStart w:id="12" w:name="_Toc434054594"/>
       <w:r>
         <w:t>Schema des Systems</w:t>
       </w:r>
@@ -11636,35 +11998,40 @@
     <w:p>
       <w:r>
         <w:object w:dxaOrig="10900" w:dyaOrig="6610">
-          <v:shapetype id="_x0000_t75" coordsize="21600,21600" o:spt="75" o:preferrelative="t" path="m@4@5l@4@11@9@11@9@5xe" filled="f" stroked="f">
-            <v:stroke joinstyle="miter"/>
-            <v:formulas>
-              <v:f eqn="if lineDrawn pixelLineWidth 0"/>
-              <v:f eqn="sum @0 1 0"/>
-              <v:f eqn="sum 0 0 @1"/>
-              <v:f eqn="prod @2 1 2"/>
-              <v:f eqn="prod @3 21600 pixelWidth"/>
-              <v:f eqn="prod @3 21600 pixelHeight"/>
-              <v:f eqn="sum @0 0 1"/>
-              <v:f eqn="prod @6 1 2"/>
-              <v:f eqn="prod @7 21600 pixelWidth"/>
-              <v:f eqn="sum @8 21600 0"/>
-              <v:f eqn="prod @7 21600 pixelHeight"/>
-              <v:f eqn="sum @10 21600 0"/>
-            </v:formulas>
-            <v:path o:extrusionok="f" gradientshapeok="t" o:connecttype="rect"/>
-            <o:lock v:ext="edit" aspectratio="t"/>
-          </v:shapetype>
-          <v:shape id="_x0000_i1025" type="#_x0000_t75" style="width:322.45pt;height:195.65pt" o:ole="">
-            <v:imagedata r:id="rId9" o:title=""/>
+          <v:shape id="_x0000_i1025" type="#_x0000_t75" style="width:322.75pt;height:195.65pt" o:ole="">
+            <v:imagedata r:id="rId11" o:title=""/>
           </v:shape>
-          <o:OLEObject Type="Embed" ProgID="Visio.Drawing.15" ShapeID="_x0000_i1025" DrawAspect="Content" ObjectID="_1507703181" r:id="rId10"/>
+          <o:OLEObject Type="Embed" ProgID="Visio.Drawing.15" ShapeID="_x0000_i1025" DrawAspect="Content" ObjectID="_1507796431" r:id="rId12"/>
         </w:object>
       </w:r>
     </w:p>
     <w:p>
       <w:r>
-        <w:t xml:space="preserve">Wie im obigen Diagramm dargestellt, besteht das zu entwickelnde System aus einer App, welche mit einem Server von der ZAMG. Das Smartphone stellt eine Verbindung her, wodurch die App in der Lage ist eine Kommunikation mit dem Server der ZAMG aufzustellen. Dadurch wird ein Datenaustausch gewährleistet. Damit die App in der Lage ist, die Produktfunktionen zu erfüllen, muss sie in der Lage sein folgende Dienste des Smartphones zu nutzen. </w:t>
+        <w:t>Wie im obigen Diagramm dargestellt, besteht das zu entwickelnde System aus einer App, welche mit einem Server von der ZAMG</w:t>
+      </w:r>
+      <w:r>
+        <w:t xml:space="preserve"> verbunden ist</w:t>
+      </w:r>
+      <w:r>
+        <w:t>. Das Smartphone stellt eine Verbindung her, wodurch die App in der Lage ist</w:t>
+      </w:r>
+      <w:r>
+        <w:t>,</w:t>
+      </w:r>
+      <w:r>
+        <w:t xml:space="preserve"> eine Kommunikation mit dem Server der ZAMG aufzustellen. Dadurch wird ein Datenaustausch gewährleistet. Damit die App in der Lage ist, die Produktfunktionen zu erfüllen, muss sie in der Lage sein</w:t>
+      </w:r>
+      <w:r>
+        <w:t>,</w:t>
+      </w:r>
+      <w:r>
+        <w:t xml:space="preserve"> folgende Di</w:t>
+      </w:r>
+      <w:r>
+        <w:t>enste des Smartphones zu nutzen:</w:t>
+      </w:r>
+      <w:r>
+        <w:t xml:space="preserve"> </w:t>
       </w:r>
     </w:p>
     <w:p>
@@ -11700,7 +12067,13 @@
         </w:numPr>
       </w:pPr>
       <w:r>
-        <w:t>Zugriff auf die Urzeit</w:t>
+        <w:t>Zugriff auf die U</w:t>
+      </w:r>
+      <w:r>
+        <w:t>h</w:t>
+      </w:r>
+      <w:r>
+        <w:t>rzeit</w:t>
       </w:r>
     </w:p>
     <w:p>
@@ -11717,7 +12090,13 @@
     </w:p>
     <w:p>
       <w:r>
-        <w:t>Diese Zugriffe sind alle softwaretechnisch einfach zu lösen, allerdings wird dabei der User gefragt, ob es der App erlaubt ist auf die oben genannten Services zuzugreifen. Sollte der Anwender der App diese Zugänge verweigern, ist sie zwangsweiße nicht zu gebrauchen und wird nicht benutzbar sein.</w:t>
+        <w:t>Diese Zugriffe sind alle softwaretechnisch einfach zu lösen, allerdings wird dabei der User gefragt, ob es der App erlaubt ist</w:t>
+      </w:r>
+      <w:r>
+        <w:t>,</w:t>
+      </w:r>
+      <w:r>
+        <w:t xml:space="preserve"> auf die oben genannten Services zuzugreifen. Sollte der Anwender der App diese Zugänge verweigern, ist sie zwangsweiße nicht zu gebrauchen und wird nicht benutzbar sein.</w:t>
       </w:r>
     </w:p>
     <w:p>
@@ -11725,10 +12104,10 @@
         <w:pStyle w:val="berschrift2"/>
         <w:numPr>
           <w:ilvl w:val="1"/>
-          <w:numId w:val="5"/>
+          <w:numId w:val="12"/>
         </w:numPr>
       </w:pPr>
-      <w:bookmarkStart w:id="13" w:name="_Toc433961317"/>
+      <w:bookmarkStart w:id="13" w:name="_Toc434054595"/>
       <w:r>
         <w:t>Plattform</w:t>
       </w:r>
@@ -11736,7 +12115,41 @@
     </w:p>
     <w:p>
       <w:r>
-        <w:t xml:space="preserve">Die Wahl der Plattform, auf der die App laufen soll, ist prinzipiell in 3 Punkte zu unterteilen. Diese 3 Möglichkeiten, welche in Frage kommen sind, Android, IOS, oder beides zusammen. Für Android spricht die gute Dokumentation und Hilfestellung, welche sich im Internet finden lassen. Das erleichtert das Nachholen von fehlendem Wissen. Weiteres kann Android auf jedem herkömmlichen PC programmiert  werden, wodurch keine zusätzliche Hardware benötigt wird. Die zweite Möglichkeit ist eine App, welche nur auf IOS läuft. Die Programmierung auf IOS ist deutlich schwerer da noch einiges an fehlendem Wissen aufgeholt werden müssen. Ein weiteres Problem ist das IOS nur auf Apple Geräten programmiert werden kann. Da keiner in dem Entwicklerteam einen Solchen besitzt müsste dieser noch erworben werden. Das würde zusätzliche Ausgaben bedeuten wodurch diese Variante wahrscheinlich ausscheidet. Die Letzte Möglichkeit ist die App für beide Plattformen zu entwickeln, sprich Cross Plattform. Diese Möglichkeit hat den Vorteil, dass sie keine zusätzliche Hardware benötigt. Ein Nachteil ist, dass für diese Art der Entwicklung, eine spezielle Software benötigt wird. Diese ist nachzulesen bei 1.3 Entwicklungsumgebung.  Weiteres würde diese Variante noch nie von dem Entwicklerteam durchgeführt. Solche Versuche bieten ein großes Risiko und es ist abzuwägen ob sich dies lohnt. </w:t>
+        <w:t>Die Wahl der Plattform, auf der die App laufen soll, ist prinzipiell in 3 Punkte zu unterteilen. Diese 3 Möglichkeit</w:t>
+      </w:r>
+      <w:r>
+        <w:t>en, welche in Frage kommen sind Android oder IOS, beziehungsweise</w:t>
+      </w:r>
+      <w:r>
+        <w:t xml:space="preserve"> beides zusammen. Für Android spricht die gute Dokumentation und Hilfestellung, welche sich im Internet finden lassen. Das erleichtert das Nachholen von fehlendem Wissen. Weiteres kann Android auf jedem herkömmlichen PC programmiert  werden, wodurch keine zusätzliche Hardware benötigt wird. </w:t>
+      </w:r>
+    </w:p>
+    <w:p>
+      <w:r>
+        <w:t>Die zweite Möglichkeit ist eine App, welche nur auf IOS läuft. Die Programmierung auf IOS ist deutlich schwerer da noch einiges an fehlendem Wissen aufgeholt werden müss</w:t>
+      </w:r>
+      <w:r>
+        <w:t>te</w:t>
+      </w:r>
+      <w:r>
+        <w:t>. Ein weiteres Problem ist das IOS nur auf Apple Geräten programmiert werden kann. Da keiner in dem Entwicklerteam einen Solchen besitzt</w:t>
+      </w:r>
+      <w:r>
+        <w:t>,</w:t>
+      </w:r>
+      <w:r>
+        <w:t xml:space="preserve"> müsste dieser noch erworben werden. Das würde zusätzliche Ausgaben bedeuten wodurch diese Variante wahrscheinlich ausscheidet. </w:t>
+      </w:r>
+    </w:p>
+    <w:p>
+      <w:r>
+        <w:t>Die Letzte Möglichkeit ist die App für beide Plattformen zu entwickeln, sprich Cross Plattform. Diese Möglichkeit hat den Vorteil, dass sie keine zusätzliche Hardware benötigt. Ein Nachteil ist, dass für diese Art der Entwicklung, eine spezielle Software benötigt wird. Diese ist nachzulesen bei 1.3 Entwicklungsumgebung.  Weiteres würde diese Variante noch nie von dem Entwicklerteam durchgeführt. Solche Versuche bieten ein großes Risiko und es ist abzuwägen</w:t>
+      </w:r>
+      <w:r>
+        <w:t>,</w:t>
+      </w:r>
+      <w:r>
+        <w:t xml:space="preserve"> ob sich dies lohnt. </w:t>
       </w:r>
     </w:p>
     <w:p>
@@ -11928,10 +12341,10 @@
         <w:pStyle w:val="berschrift2"/>
         <w:numPr>
           <w:ilvl w:val="1"/>
-          <w:numId w:val="5"/>
+          <w:numId w:val="12"/>
         </w:numPr>
       </w:pPr>
-      <w:bookmarkStart w:id="14" w:name="_Toc433961318"/>
+      <w:bookmarkStart w:id="14" w:name="_Toc434054596"/>
       <w:r>
         <w:t>Entwicklungsumgebung</w:t>
       </w:r>
@@ -11955,7 +12368,25 @@
       </w:r>
       <w:r>
         <w:br/>
-        <w:t xml:space="preserve">Wenn die Wahl der Plattform nur auf Android fällt, steht zur Einwicklung ein sehr mächtiges und vor allem kostenloses Programm zur Verfügung. Android Studio ist extra für diese Zwecke gemacht worden und auch durch viele Hilfestellungen im Internet gut dokumentiert. Ein Nachteil dieses Programms ist die Unübersichtlichkeit und  Überladenheit des grafischen Interface. Die Erfahrungen haben gezeigt, dass immer wieder unerwartete Probleme auftauchen, welche oft schwer zu lösen sind, trotz der guten Dokumentation im Internet. </w:t>
+        <w:t xml:space="preserve">Wenn die Wahl der Plattform nur auf Android fällt, steht zur Einwicklung ein sehr mächtiges und vor allem kostenloses Programm zur Verfügung. </w:t>
+      </w:r>
+      <w:r>
+        <w:t>„</w:t>
+      </w:r>
+      <w:r>
+        <w:t>Android Studio</w:t>
+      </w:r>
+      <w:r>
+        <w:t>“</w:t>
+      </w:r>
+      <w:r>
+        <w:t xml:space="preserve"> ist extra für diese Zwecke gemacht worden und auch durch viele Hilfestellungen im Internet gut dokumentiert. Ein Nachteil dieses Programms ist die Unübersichtlichkeit und  Überladenheit des grafischen Interface</w:t>
+      </w:r>
+      <w:r>
+        <w:t>s</w:t>
+      </w:r>
+      <w:r>
+        <w:t xml:space="preserve">. Die Erfahrungen haben gezeigt, dass immer wieder unerwartete Probleme auftauchen, welche oft schwer zu lösen sind, trotz der guten Dokumentation im Internet. </w:t>
       </w:r>
     </w:p>
     <w:p>
@@ -11970,8 +12401,23 @@
         <w:t>IOS</w:t>
       </w:r>
       <w:r>
+        <w:t>:</w:t>
+      </w:r>
+      <w:r>
         <w:br/>
-        <w:t>Bei einer App, speziell für IOS, ist die einzige Möglichkeit diese auf der Entwicklungsplattform XCode zu programmieren. Da dieses nur auf Apple Geräten, wie zb.: Mac, erhältlich ist, und das Entwicklerteam keinen besitzt, müsste dieser extra dafür noch zusätzlich erworben werden. Ein weiterer Nachteil ist die speziell dafür verwendetet Programmiersprache, aber mehr dazu in 1.4 Programmiersprache. Der wohl größte Vorteil an dieser Wahl ist, dass die Systeme perfekt aufeinander abgestimmt sind. Da sowohl die Hardware des Handy, also auch die Hardware zur Programmierung und  zusätzlich die Entwicklungsumgebung alles vom selben Hersteller (Apple) ist. Dadurch gibt es eine eindeutige Anfragestelle bei jeglicher Art von Problemen, was einen großen Vorteil schafft.</w:t>
+        <w:t>Bei einer App, speziell für IOS, ist die einzige Möglichkeit diese auf der Entwicklungsplattform XCode zu programmieren. Da dieses nur auf Apple Geräten, wie zb.: Mac, erhältlich ist, und das Entwicklerteam keinen besitzt, müsste dieser extra dafür noch zusätzlich erworben werden. Ein weiterer Nachteil</w:t>
+      </w:r>
+      <w:r>
+        <w:t>,</w:t>
+      </w:r>
+      <w:r>
+        <w:t xml:space="preserve"> is</w:t>
+      </w:r>
+      <w:r>
+        <w:t>t die speziell dafür verwendete</w:t>
+      </w:r>
+      <w:r>
+        <w:t xml:space="preserve"> Programmiersprache, aber mehr dazu in 1.4 Programmiersprache. Der wohl größte Vorteil an dieser Wahl ist, dass die Systeme perfekt aufeinander abgestimmt sind. Da sowohl die Hardware des Handy, also auch die Hardware zur Programmierung und  zusätzlich die Entwicklungsumgebung alles vom selben Hersteller (Apple) ist. Dadurch gibt es eine eindeutige Anfragestelle bei jeglicher Art von Problemen, was einen großen Vorteil schafft.</w:t>
       </w:r>
     </w:p>
     <w:p>
@@ -11986,8 +12432,35 @@
         <w:t>Cross Plattform</w:t>
       </w:r>
       <w:r>
+        <w:t>:</w:t>
+      </w:r>
+      <w:r>
         <w:br/>
-        <w:t>Für eine Plattform unabhängig App gibt es deutlich mehr Möglichkeiten. In diesem Projekt kommt aber nur die Entwicklungsumgebung „QT“ und „Xamarin“. Da für dieses Projekt keine weiteren Ausgaben in Frage kommen, fallen diese Optionen eigentlich weg. Xamarin‘s Vorteil ist für das Entwicklerteam, dass es für Studenten eine kostenlose Version gibt. Es läuft auf jedem herkömmlichen PC.  Ein großer Nachteil ist, dass in diesem Entwicklerteam noch keine Erfahrungen über diese Entwicklungsumgebung vorhanden sind. Auf den ersten Blick macht das Programm zwar einem vernünftigen Eindruck und scheint sehr gut dokumentiert zu sein, allerdings können sehr schnell nicht zu erwartende Probleme auftauchen. Diese Unerfahrenheit könnte einen großer Risikofaktor darstellen, falls diese Entwicklungsumgebung gewählt wird.</w:t>
+        <w:t>Für eine Plattform unabhängig</w:t>
+      </w:r>
+      <w:r>
+        <w:t>e</w:t>
+      </w:r>
+      <w:r>
+        <w:t xml:space="preserve"> App gibt es deutlich mehr</w:t>
+      </w:r>
+      <w:r>
+        <w:t>ere</w:t>
+      </w:r>
+      <w:r>
+        <w:t xml:space="preserve"> Möglichkeiten. In diesem Projekt kommt aber nur die Entwicklungsumgebung „QT“ und „Xamarin“</w:t>
+      </w:r>
+      <w:r>
+        <w:t xml:space="preserve"> in Frage</w:t>
+      </w:r>
+      <w:r>
+        <w:t>. Da für dieses Projekt keine weiteren Ausgaben in Frage kommen, fallen diese Optionen eigentlich weg. Xamarin‘s Vorteil ist für das Entwicklerteam, dass es für Studen</w:t>
+      </w:r>
+      <w:r>
+        <w:t>ten eine kostenlose Version gäbe</w:t>
+      </w:r>
+      <w:r>
+        <w:t>. Es läuft auf jedem herkömmlichen PC.  Ein großer Nachteil ist, dass in diesem Entwicklerteam noch keine Erfahrungen über diese Entwicklungsumgebung vorhanden sind. Auf den ersten Blick macht das Programm zwar einem vernünftigen Eindruck und scheint sehr gut dokumentiert zu sein, allerdings können sehr schnell nicht zu erwartende Probleme auftauchen. Diese Unerfahrenheit könnte einen großer Risikofaktor darstellen, falls diese Entwicklungsumgebung gewählt wird.</w:t>
       </w:r>
     </w:p>
     <w:p>
@@ -12276,10 +12749,10 @@
         <w:pStyle w:val="berschrift2"/>
         <w:numPr>
           <w:ilvl w:val="1"/>
-          <w:numId w:val="5"/>
+          <w:numId w:val="12"/>
         </w:numPr>
       </w:pPr>
-      <w:bookmarkStart w:id="15" w:name="_Toc433961319"/>
+      <w:bookmarkStart w:id="15" w:name="_Toc434054597"/>
       <w:r>
         <w:lastRenderedPageBreak/>
         <w:t>Programmiersprache</w:t>
@@ -12543,10 +13016,10 @@
         <w:pStyle w:val="berschrift2"/>
         <w:numPr>
           <w:ilvl w:val="1"/>
-          <w:numId w:val="5"/>
+          <w:numId w:val="12"/>
         </w:numPr>
       </w:pPr>
-      <w:bookmarkStart w:id="16" w:name="_Toc433961320"/>
+      <w:bookmarkStart w:id="16" w:name="_Toc434054598"/>
       <w:r>
         <w:t>Lösungsansatz 1</w:t>
       </w:r>
@@ -12562,10 +13035,10 @@
         <w:pStyle w:val="berschrift2"/>
         <w:numPr>
           <w:ilvl w:val="1"/>
-          <w:numId w:val="5"/>
+          <w:numId w:val="12"/>
         </w:numPr>
       </w:pPr>
-      <w:bookmarkStart w:id="17" w:name="_Toc433961321"/>
+      <w:bookmarkStart w:id="17" w:name="_Toc434054599"/>
       <w:r>
         <w:t>Lösungsansatz 2</w:t>
       </w:r>
@@ -12581,10 +13054,10 @@
         <w:pStyle w:val="berschrift2"/>
         <w:numPr>
           <w:ilvl w:val="1"/>
-          <w:numId w:val="5"/>
+          <w:numId w:val="12"/>
         </w:numPr>
       </w:pPr>
-      <w:bookmarkStart w:id="18" w:name="_Toc433961322"/>
+      <w:bookmarkStart w:id="18" w:name="_Toc434054600"/>
       <w:r>
         <w:t>Lösungsansatz 3</w:t>
       </w:r>
@@ -12600,10 +13073,10 @@
         <w:pStyle w:val="berschrift2"/>
         <w:numPr>
           <w:ilvl w:val="1"/>
-          <w:numId w:val="9"/>
+          <w:numId w:val="12"/>
         </w:numPr>
       </w:pPr>
-      <w:bookmarkStart w:id="19" w:name="_Toc433961323"/>
+      <w:bookmarkStart w:id="19" w:name="_Toc434054601"/>
       <w:r>
         <w:t>Nutzwertanalyse</w:t>
       </w:r>
@@ -14830,10 +15303,10 @@
         <w:pStyle w:val="berschrift2"/>
         <w:numPr>
           <w:ilvl w:val="1"/>
-          <w:numId w:val="5"/>
+          <w:numId w:val="12"/>
         </w:numPr>
       </w:pPr>
-      <w:bookmarkStart w:id="20" w:name="_Toc433961324"/>
+      <w:bookmarkStart w:id="20" w:name="_Toc434054602"/>
       <w:r>
         <w:t>Favorisierte Lösungsvariante</w:t>
       </w:r>
@@ -14867,7 +15340,7 @@
       <w:pPr>
         <w:pStyle w:val="berschrift2"/>
       </w:pPr>
-      <w:bookmarkStart w:id="21" w:name="_Toc433961325"/>
+      <w:bookmarkStart w:id="21" w:name="_Toc434054603"/>
       <w:r>
         <w:lastRenderedPageBreak/>
         <w:t>7.2 Wirtschaftliche Machbarkeit</w:t>
@@ -14878,7 +15351,7 @@
       <w:pPr>
         <w:pStyle w:val="berschrift3"/>
       </w:pPr>
-      <w:bookmarkStart w:id="22" w:name="_Toc433961326"/>
+      <w:bookmarkStart w:id="22" w:name="_Toc434054604"/>
       <w:r>
         <w:t>7.2.1</w:t>
       </w:r>
@@ -14889,13 +15362,13 @@
     </w:p>
     <w:p>
       <w:r>
-        <w:t xml:space="preserve">Für das junge Team ist der Umfang der Software ziemlich groß. Deswegen werden alle Teammitglieder in die Entwicklung einbezogen um so einen effizienten Fortschritt zu gewährleisten. Die geschätzte Stundenanzahl die für die Durchführung vorgesehen ist beträgt </w:t>
+        <w:t xml:space="preserve">Für das junge Team ist der Umfang der Software ziemlich groß. Deswegen werden alle Teammitglieder in die Entwicklung einbezogen um so einen effizienten Fortschritt zu gewährleisten. Die geschätzte Stundenanzahl, die für die Durchführung vorgesehen ist, beträgt </w:t>
       </w:r>
       <w:r>
         <w:rPr>
           <w:b/>
         </w:rPr>
-        <w:t xml:space="preserve">X </w:t>
+        <w:t xml:space="preserve">200 </w:t>
       </w:r>
       <w:r>
         <w:t>Stunden. Diese werden auf alle Mitglieder aufgeteilt, um so das Projekt in der vorgesehenen Zeit durchführen zu können.</w:t>
@@ -14905,7 +15378,7 @@
       <w:pPr>
         <w:pStyle w:val="berschrift3"/>
       </w:pPr>
-      <w:bookmarkStart w:id="23" w:name="_Toc433961327"/>
+      <w:bookmarkStart w:id="23" w:name="_Toc434054605"/>
       <w:r>
         <w:t>7.2.2 Investitionsaufwand</w:t>
       </w:r>
@@ -14913,14 +15386,14 @@
     </w:p>
     <w:p>
       <w:r>
-        <w:t>Bei  dem Projekt fallen keine Kosten an. Die Teammitglieder arbeiten im Rahmen der Schulausbildung an dem Projekt. Die für die Entwicklung benötigte Software und Entwicklungsumgebungen werden entweder von der Schule bereitgestellt oder sind kostenlos. Benötigte Hardware für die Entwicklung ist bereits vorhanden und wird von den Projekt Mitgliedern zur Verfügung gestellt.</w:t>
+        <w:t>Bei  dem Projekt fallen keine Kosten an. Die Teammitglieder arbeiten im Rahmen der Schulausbildung an dem Projekt. Die, für die Entwicklung benötigte, Software und Entwicklungsumgebungen werden entweder von der Schule bereitgestellt oder sind kostenlos. Benötigte Hardware für die Entwicklung ist bereits vorhanden und wird von den Projekt Mitgliedern zur Verfügung gestellt.</w:t>
       </w:r>
     </w:p>
     <w:p>
       <w:pPr>
         <w:pStyle w:val="berschrift3"/>
       </w:pPr>
-      <w:bookmarkStart w:id="24" w:name="_Toc433961328"/>
+      <w:bookmarkStart w:id="24" w:name="_Toc434054606"/>
       <w:r>
         <w:t>7.2.3 Nutzen</w:t>
       </w:r>
@@ -14935,7 +15408,7 @@
       <w:pPr>
         <w:pStyle w:val="berschrift3"/>
       </w:pPr>
-      <w:bookmarkStart w:id="25" w:name="_Toc433961329"/>
+      <w:bookmarkStart w:id="25" w:name="_Toc434054607"/>
       <w:r>
         <w:t>7.2.4 Risiken und Chancen</w:t>
       </w:r>
@@ -15603,10 +16076,7 @@
           </w:tcPr>
           <w:p>
             <w:r>
-              <w:t xml:space="preserve">Die Anwendung des Teams wird von der ZAMG </w:t>
-            </w:r>
-            <w:r>
-              <w:t>ausgesucht und von Ihnen veröffentlicht.</w:t>
+              <w:t>Die Anwendung des Teams wird von der ZAMG ausgesucht und von Ihnen veröffentlicht.</w:t>
             </w:r>
           </w:p>
         </w:tc>
@@ -15688,7 +16158,7 @@
       <w:pPr>
         <w:pStyle w:val="berschrift2"/>
       </w:pPr>
-      <w:bookmarkStart w:id="26" w:name="_Toc433961330"/>
+      <w:bookmarkStart w:id="26" w:name="_Toc434054608"/>
       <w:r>
         <w:t>7.3 Persönliche Machbarkeit</w:t>
       </w:r>
@@ -15716,7 +16186,7 @@
       <w:pPr>
         <w:pStyle w:val="berschrift1"/>
       </w:pPr>
-      <w:bookmarkStart w:id="27" w:name="_Toc433961331"/>
+      <w:bookmarkStart w:id="27" w:name="_Toc434054609"/>
       <w:r>
         <w:lastRenderedPageBreak/>
         <w:t>8 Projektorganisation</w:t>
@@ -15732,16 +16202,16 @@
       <w:pPr>
         <w:pStyle w:val="berschrift2"/>
       </w:pPr>
-      <w:bookmarkStart w:id="28" w:name="_Toc433961332"/>
+      <w:bookmarkStart w:id="28" w:name="_Toc434054610"/>
       <w:r>
         <w:t>8.1 Projektstrukturplan</w:t>
       </w:r>
       <w:r>
         <w:object w:dxaOrig="20295" w:dyaOrig="14700">
-          <v:shape id="_x0000_i1026" type="#_x0000_t75" style="width:488.35pt;height:374.1pt" o:ole="">
-            <v:imagedata r:id="rId11" o:title=""/>
+          <v:shape id="_x0000_i1026" type="#_x0000_t75" style="width:488.05pt;height:374.1pt" o:ole="">
+            <v:imagedata r:id="rId9" o:title=""/>
           </v:shape>
-          <o:OLEObject Type="Embed" ProgID="Visio.Drawing.15" ShapeID="_x0000_i1026" DrawAspect="Content" ObjectID="_1507703182" r:id="rId12"/>
+          <o:OLEObject Type="Embed" ProgID="Visio.Drawing.15" ShapeID="_x0000_i1026" DrawAspect="Content" ObjectID="_1507796432" r:id="rId13"/>
         </w:object>
       </w:r>
       <w:r>
@@ -15894,7 +16364,7 @@
               <w:jc w:val="center"/>
             </w:pPr>
             <w:r>
-              <w:t>31.10.2015</w:t>
+              <w:t>14.11.2015</w:t>
             </w:r>
           </w:p>
         </w:tc>
@@ -16006,7 +16476,7 @@
       <w:pPr>
         <w:pStyle w:val="berschrift1"/>
       </w:pPr>
-      <w:bookmarkStart w:id="29" w:name="_Toc433961333"/>
+      <w:bookmarkStart w:id="29" w:name="_Toc434054611"/>
       <w:r>
         <w:lastRenderedPageBreak/>
         <w:t>9 Management Summary:</w:t>
@@ -16015,10 +16485,10 @@
     </w:p>
     <w:p>
       <w:r>
-        <w:t xml:space="preserve">Erdbeben sind ein allgegenwärtiges Phänomen welches unser aller Leben beeinflusst. Obwohl es auch in Österreich viele Beben gibt, ist das Bewusstsein dafür in der Bevölkerung sehr schwach ausgeprägt. Dafür wurde von der Zentralanstalt für Meteorologie und Geologie das Projekt „Quake Watch“ ins Leben gerufen. Es ist eine mobile Anwendung geplant welche basierend auf dem Trend der </w:t>
-      </w:r>
-      <w:r>
-        <w:t>citizen science</w:t>
+        <w:t>Erdbeben sind ein allgegenwärtiges Phänomen, welches unser aller Leben beeinflusst. Obwohl es auch in Österreich viele Beben gibt, ist das Bewusstsein dafür in der Bevölkerung sehr schwach ausgeprägt. Dafür wurde von der Zentralanstalt für Meteorologie und Geologie das Projekt „Quake Watch“ ins Leben gerufen. Es ist eine mobile Anwendung geplant, welche basierend auf dem Trend der Citizen S</w:t>
+      </w:r>
+      <w:r>
+        <w:t>cience</w:t>
       </w:r>
       <w:r>
         <w:t xml:space="preserve"> basiert. Diese App soll nicht nur die Bevölkerung Österreichs in die Erdbebenforschung einbeziehen sondern auch ein stärkeres Bewusstsein für das Naturphänomen fördern.</w:t>
@@ -16026,7 +16496,7 @@
     </w:p>
     <w:p>
       <w:r>
-        <w:t>Die Anwendung soll auf den am meist verwendeten Betriebssystemen erhältlich sein. Betrachtet man den aktuellen Markt erschließt sich das eine Umsetzung für Android und IOS anzustreben ist.</w:t>
+        <w:t>Die Anwendung soll auf den am meist verwendeten Betriebssystemen erhältlich sein. Betrachtet man den aktuellen Markt erschließt sich, dass eine Umsetzung für Android anzustreben ist.</w:t>
       </w:r>
     </w:p>
     <w:p>
@@ -16034,15 +16504,27 @@
         <w:t>Die Umsetzung ist</w:t>
       </w:r>
       <w:r>
-        <w:t xml:space="preserve"> sowohl technisch als auch wirtschaftlich sowie persönlich Machbar. Das gesamte Team und die Arbeitsmittel sind ausreichend für die bevorstehende Aufgabe gerüstet und weitreichend einsatzbereit. Das Kno</w:t>
-      </w:r>
-      <w:r>
-        <w:t>w-How des Teams sollte an einigen Stellen noch erweitert werden, ist aber für die Umsetzung der geplanten Ziele  ausreichend.</w:t>
+        <w:t xml:space="preserve"> sowohl technisch</w:t>
+      </w:r>
+      <w:r>
+        <w:t>,</w:t>
+      </w:r>
+      <w:r>
+        <w:t xml:space="preserve"> als auch wirtschaftlich</w:t>
+      </w:r>
+      <w:r>
+        <w:t>,</w:t>
+      </w:r>
+      <w:r>
+        <w:t xml:space="preserve"> sowie persönlich Machbar. Das gesamte Team und die Arbeitsmittel sind ausreichend für die bevorstehende Aufgabe gerüstet und weitreichend einsatzbereit. Das Kno</w:t>
+      </w:r>
+      <w:r>
+        <w:t>whow des Teams sollte an einigen Stellen noch erweitert werden, ist aber für die Umsetzung der geplanten Ziele ausreichend.</w:t>
       </w:r>
     </w:p>
     <w:p>
       <w:r>
-        <w:t>Für die Umsetzung des Projektes werde 4 Monate eigeplant. Genauere Termine sind in der Meilensteinplanung ersichtlich.</w:t>
+        <w:t>Für die Umsetzung des Projektes werde 4 Monate eingeplant. Genauere Termine sind in der Meilensteinplanung ersichtlich.</w:t>
       </w:r>
     </w:p>
     <w:p>
@@ -16070,6 +16552,19 @@
         <w:tab/>
       </w:r>
     </w:p>
+    <w:p/>
+    <w:p/>
+    <w:p/>
+    <w:p>
+      <w:pPr>
+        <w:tabs>
+          <w:tab w:val="left" w:pos="6840"/>
+        </w:tabs>
+      </w:pPr>
+      <w:r>
+        <w:tab/>
+      </w:r>
+    </w:p>
     <w:p>
       <w:pPr>
         <w:pStyle w:val="berschrift1"/>
@@ -16077,8 +16572,8 @@
       </w:pPr>
     </w:p>
     <w:sectPr>
-      <w:headerReference w:type="default" r:id="rId13"/>
-      <w:footerReference w:type="default" r:id="rId14"/>
+      <w:headerReference w:type="default" r:id="rId14"/>
+      <w:footerReference w:type="default" r:id="rId15"/>
       <w:pgSz w:w="11906" w:h="16838"/>
       <w:pgMar w:top="1417" w:right="1417" w:bottom="1134" w:left="1417" w:header="708" w:footer="708" w:gutter="0"/>
       <w:pgNumType w:start="0"/>
@@ -16140,7 +16635,7 @@
           <mc:AlternateContent>
             <mc:Choice Requires="wps">
               <w:drawing>
-                <wp:inline distT="0" distB="0" distL="0" distR="0">
+                <wp:inline distT="0" distB="0" distL="0" distR="0" wp14:anchorId="7BC1BAC8" wp14:editId="52279383">
                   <wp:extent cx="5467350" cy="45085"/>
                   <wp:effectExtent l="9525" t="9525" r="0" b="2540"/>
                   <wp:docPr id="11" name="Flussdiagramm: Verzweigung 11" descr="Light horizontal"/>
@@ -16215,22 +16710,89 @@
           <w:jc w:val="center"/>
         </w:pPr>
         <w:r>
+          <w:rPr>
+            <w:lang w:val="de-DE"/>
+          </w:rPr>
+          <w:t xml:space="preserve">Seite </w:t>
+        </w:r>
+        <w:r>
+          <w:rPr>
+            <w:b/>
+            <w:bCs/>
+          </w:rPr>
           <w:fldChar w:fldCharType="begin"/>
         </w:r>
         <w:r>
-          <w:instrText>PAGE    \* MERGEFORMAT</w:instrText>
+          <w:rPr>
+            <w:b/>
+            <w:bCs/>
+          </w:rPr>
+          <w:instrText>PAGE  \* Arabic  \* MERGEFORMAT</w:instrText>
         </w:r>
         <w:r>
+          <w:rPr>
+            <w:b/>
+            <w:bCs/>
+          </w:rPr>
           <w:fldChar w:fldCharType="separate"/>
         </w:r>
         <w:r>
           <w:rPr>
+            <w:b/>
+            <w:bCs/>
             <w:noProof/>
             <w:lang w:val="de-DE"/>
           </w:rPr>
-          <w:t>5</w:t>
+          <w:t>18</w:t>
         </w:r>
         <w:r>
+          <w:rPr>
+            <w:b/>
+            <w:bCs/>
+          </w:rPr>
+          <w:fldChar w:fldCharType="end"/>
+        </w:r>
+        <w:r>
+          <w:rPr>
+            <w:lang w:val="de-DE"/>
+          </w:rPr>
+          <w:t xml:space="preserve"> von </w:t>
+        </w:r>
+        <w:r>
+          <w:rPr>
+            <w:b/>
+            <w:bCs/>
+          </w:rPr>
+          <w:fldChar w:fldCharType="begin"/>
+        </w:r>
+        <w:r>
+          <w:rPr>
+            <w:b/>
+            <w:bCs/>
+          </w:rPr>
+          <w:instrText>NUMPAGES  \* Arabic  \* MERGEFORMAT</w:instrText>
+        </w:r>
+        <w:r>
+          <w:rPr>
+            <w:b/>
+            <w:bCs/>
+          </w:rPr>
+          <w:fldChar w:fldCharType="separate"/>
+        </w:r>
+        <w:r>
+          <w:rPr>
+            <w:b/>
+            <w:bCs/>
+            <w:noProof/>
+            <w:lang w:val="de-DE"/>
+          </w:rPr>
+          <w:t>18</w:t>
+        </w:r>
+        <w:r>
+          <w:rPr>
+            <w:b/>
+            <w:bCs/>
+          </w:rPr>
           <w:fldChar w:fldCharType="end"/>
         </w:r>
       </w:p>
@@ -16278,17 +16840,11 @@
     </w:pPr>
     <w:r>
       <w:tab/>
-      <w:t>Qu</w:t>
-    </w:r>
-    <w:r>
-      <w:t xml:space="preserve">ake Watch Machbarkeitsstudie </w:t>
+      <w:t xml:space="preserve">Quake Watch Machbarkeitsstudie </w:t>
     </w:r>
     <w:r>
       <w:tab/>
-      <w:t>30</w:t>
-    </w:r>
-    <w:r>
-      <w:t>.10.2015</w:t>
+      <w:t>30.10.2015</w:t>
     </w:r>
   </w:p>
 </w:hdr>
@@ -16297,6 +16853,127 @@
 <file path=word/numbering.xml><?xml version="1.0" encoding="utf-8"?>
 <w:numbering xmlns:wpc="http://schemas.microsoft.com/office/word/2010/wordprocessingCanvas" xmlns:mc="http://schemas.openxmlformats.org/markup-compatibility/2006" xmlns:o="urn:schemas-microsoft-com:office:office" xmlns:r="http://schemas.openxmlformats.org/officeDocument/2006/relationships" xmlns:m="http://schemas.openxmlformats.org/officeDocument/2006/math" xmlns:v="urn:schemas-microsoft-com:vml" xmlns:wp14="http://schemas.microsoft.com/office/word/2010/wordprocessingDrawing" xmlns:wp="http://schemas.openxmlformats.org/drawingml/2006/wordprocessingDrawing" xmlns:w10="urn:schemas-microsoft-com:office:word" xmlns:w="http://schemas.openxmlformats.org/wordprocessingml/2006/main" xmlns:w14="http://schemas.microsoft.com/office/word/2010/wordml" xmlns:w15="http://schemas.microsoft.com/office/word/2012/wordml" xmlns:wpg="http://schemas.microsoft.com/office/word/2010/wordprocessingGroup" xmlns:wpi="http://schemas.microsoft.com/office/word/2010/wordprocessingInk" xmlns:wne="http://schemas.microsoft.com/office/word/2006/wordml" xmlns:wps="http://schemas.microsoft.com/office/word/2010/wordprocessingShape" mc:Ignorable="w14 w15 wp14">
   <w:abstractNum w:abstractNumId="0" w15:restartNumberingAfterBreak="0">
+    <w:nsid w:val="294C018C"/>
+    <w:multiLevelType w:val="multilevel"/>
+    <w:tmpl w:val="8BA01B84"/>
+    <w:lvl w:ilvl="0">
+      <w:start w:val="6"/>
+      <w:numFmt w:val="decimal"/>
+      <w:lvlText w:val="%1."/>
+      <w:lvlJc w:val="left"/>
+      <w:pPr>
+        <w:ind w:left="1080" w:hanging="360"/>
+      </w:pPr>
+      <w:rPr>
+        <w:rFonts w:hint="default"/>
+      </w:rPr>
+    </w:lvl>
+    <w:lvl w:ilvl="1">
+      <w:start w:val="1"/>
+      <w:numFmt w:val="decimal"/>
+      <w:isLgl/>
+      <w:lvlText w:val="%1.%2"/>
+      <w:lvlJc w:val="left"/>
+      <w:pPr>
+        <w:ind w:left="1080" w:hanging="360"/>
+      </w:pPr>
+      <w:rPr>
+        <w:rFonts w:hint="default"/>
+      </w:rPr>
+    </w:lvl>
+    <w:lvl w:ilvl="2">
+      <w:start w:val="1"/>
+      <w:numFmt w:val="decimal"/>
+      <w:isLgl/>
+      <w:lvlText w:val="%1.%2.%3"/>
+      <w:lvlJc w:val="left"/>
+      <w:pPr>
+        <w:ind w:left="1440" w:hanging="720"/>
+      </w:pPr>
+      <w:rPr>
+        <w:rFonts w:hint="default"/>
+      </w:rPr>
+    </w:lvl>
+    <w:lvl w:ilvl="3">
+      <w:start w:val="1"/>
+      <w:numFmt w:val="decimal"/>
+      <w:isLgl/>
+      <w:lvlText w:val="%1.%2.%3.%4"/>
+      <w:lvlJc w:val="left"/>
+      <w:pPr>
+        <w:ind w:left="1440" w:hanging="720"/>
+      </w:pPr>
+      <w:rPr>
+        <w:rFonts w:hint="default"/>
+      </w:rPr>
+    </w:lvl>
+    <w:lvl w:ilvl="4">
+      <w:start w:val="1"/>
+      <w:numFmt w:val="decimal"/>
+      <w:isLgl/>
+      <w:lvlText w:val="%1.%2.%3.%4.%5"/>
+      <w:lvlJc w:val="left"/>
+      <w:pPr>
+        <w:ind w:left="1800" w:hanging="1080"/>
+      </w:pPr>
+      <w:rPr>
+        <w:rFonts w:hint="default"/>
+      </w:rPr>
+    </w:lvl>
+    <w:lvl w:ilvl="5">
+      <w:start w:val="1"/>
+      <w:numFmt w:val="decimal"/>
+      <w:isLgl/>
+      <w:lvlText w:val="%1.%2.%3.%4.%5.%6"/>
+      <w:lvlJc w:val="left"/>
+      <w:pPr>
+        <w:ind w:left="2160" w:hanging="1440"/>
+      </w:pPr>
+      <w:rPr>
+        <w:rFonts w:hint="default"/>
+      </w:rPr>
+    </w:lvl>
+    <w:lvl w:ilvl="6">
+      <w:start w:val="1"/>
+      <w:numFmt w:val="decimal"/>
+      <w:isLgl/>
+      <w:lvlText w:val="%1.%2.%3.%4.%5.%6.%7"/>
+      <w:lvlJc w:val="left"/>
+      <w:pPr>
+        <w:ind w:left="2160" w:hanging="1440"/>
+      </w:pPr>
+      <w:rPr>
+        <w:rFonts w:hint="default"/>
+      </w:rPr>
+    </w:lvl>
+    <w:lvl w:ilvl="7">
+      <w:start w:val="1"/>
+      <w:numFmt w:val="decimal"/>
+      <w:isLgl/>
+      <w:lvlText w:val="%1.%2.%3.%4.%5.%6.%7.%8"/>
+      <w:lvlJc w:val="left"/>
+      <w:pPr>
+        <w:ind w:left="2520" w:hanging="1800"/>
+      </w:pPr>
+      <w:rPr>
+        <w:rFonts w:hint="default"/>
+      </w:rPr>
+    </w:lvl>
+    <w:lvl w:ilvl="8">
+      <w:start w:val="1"/>
+      <w:numFmt w:val="decimal"/>
+      <w:isLgl/>
+      <w:lvlText w:val="%1.%2.%3.%4.%5.%6.%7.%8.%9"/>
+      <w:lvlJc w:val="left"/>
+      <w:pPr>
+        <w:ind w:left="2520" w:hanging="1800"/>
+      </w:pPr>
+      <w:rPr>
+        <w:rFonts w:hint="default"/>
+      </w:rPr>
+    </w:lvl>
+  </w:abstractNum>
+  <w:abstractNum w:abstractNumId="1" w15:restartNumberingAfterBreak="0">
     <w:nsid w:val="2A147162"/>
     <w:multiLevelType w:val="hybridMultilevel"/>
     <w:tmpl w:val="3610766A"/>
@@ -16409,7 +17086,7 @@
       </w:rPr>
     </w:lvl>
   </w:abstractNum>
-  <w:abstractNum w:abstractNumId="1" w15:restartNumberingAfterBreak="0">
+  <w:abstractNum w:abstractNumId="2" w15:restartNumberingAfterBreak="0">
     <w:nsid w:val="2CB8437A"/>
     <w:multiLevelType w:val="hybridMultilevel"/>
     <w:tmpl w:val="B73CF4F6"/>
@@ -16522,7 +17199,7 @@
       </w:rPr>
     </w:lvl>
   </w:abstractNum>
-  <w:abstractNum w:abstractNumId="2" w15:restartNumberingAfterBreak="0">
+  <w:abstractNum w:abstractNumId="3" w15:restartNumberingAfterBreak="0">
     <w:nsid w:val="2D026E6B"/>
     <w:multiLevelType w:val="hybridMultilevel"/>
     <w:tmpl w:val="AFA00086"/>
@@ -16635,7 +17312,7 @@
       </w:rPr>
     </w:lvl>
   </w:abstractNum>
-  <w:abstractNum w:abstractNumId="3" w15:restartNumberingAfterBreak="0">
+  <w:abstractNum w:abstractNumId="4" w15:restartNumberingAfterBreak="0">
     <w:nsid w:val="2FEA6877"/>
     <w:multiLevelType w:val="hybridMultilevel"/>
     <w:tmpl w:val="44D068FA"/>
@@ -16724,7 +17401,7 @@
       </w:pPr>
     </w:lvl>
   </w:abstractNum>
-  <w:abstractNum w:abstractNumId="4" w15:restartNumberingAfterBreak="0">
+  <w:abstractNum w:abstractNumId="5" w15:restartNumberingAfterBreak="0">
     <w:nsid w:val="32D55334"/>
     <w:multiLevelType w:val="hybridMultilevel"/>
     <w:tmpl w:val="85EC0F70"/>
@@ -16837,7 +17514,7 @@
       </w:rPr>
     </w:lvl>
   </w:abstractNum>
-  <w:abstractNum w:abstractNumId="5" w15:restartNumberingAfterBreak="0">
+  <w:abstractNum w:abstractNumId="6" w15:restartNumberingAfterBreak="0">
     <w:nsid w:val="49C020D7"/>
     <w:multiLevelType w:val="multilevel"/>
     <w:tmpl w:val="25A82070"/>
@@ -16950,7 +17627,93 @@
       </w:rPr>
     </w:lvl>
   </w:abstractNum>
-  <w:abstractNum w:abstractNumId="6" w15:restartNumberingAfterBreak="0">
+  <w:abstractNum w:abstractNumId="7" w15:restartNumberingAfterBreak="0">
+    <w:nsid w:val="4B762F0E"/>
+    <w:multiLevelType w:val="hybridMultilevel"/>
+    <w:tmpl w:val="D70EE3A4"/>
+    <w:lvl w:ilvl="0" w:tplc="0C07000F">
+      <w:start w:val="1"/>
+      <w:numFmt w:val="decimal"/>
+      <w:lvlText w:val="%1."/>
+      <w:lvlJc w:val="left"/>
+      <w:pPr>
+        <w:ind w:left="720" w:hanging="360"/>
+      </w:pPr>
+    </w:lvl>
+    <w:lvl w:ilvl="1" w:tplc="0C070019" w:tentative="1">
+      <w:start w:val="1"/>
+      <w:numFmt w:val="lowerLetter"/>
+      <w:lvlText w:val="%2."/>
+      <w:lvlJc w:val="left"/>
+      <w:pPr>
+        <w:ind w:left="1440" w:hanging="360"/>
+      </w:pPr>
+    </w:lvl>
+    <w:lvl w:ilvl="2" w:tplc="0C07001B" w:tentative="1">
+      <w:start w:val="1"/>
+      <w:numFmt w:val="lowerRoman"/>
+      <w:lvlText w:val="%3."/>
+      <w:lvlJc w:val="right"/>
+      <w:pPr>
+        <w:ind w:left="2160" w:hanging="180"/>
+      </w:pPr>
+    </w:lvl>
+    <w:lvl w:ilvl="3" w:tplc="0C07000F" w:tentative="1">
+      <w:start w:val="1"/>
+      <w:numFmt w:val="decimal"/>
+      <w:lvlText w:val="%4."/>
+      <w:lvlJc w:val="left"/>
+      <w:pPr>
+        <w:ind w:left="2880" w:hanging="360"/>
+      </w:pPr>
+    </w:lvl>
+    <w:lvl w:ilvl="4" w:tplc="0C070019" w:tentative="1">
+      <w:start w:val="1"/>
+      <w:numFmt w:val="lowerLetter"/>
+      <w:lvlText w:val="%5."/>
+      <w:lvlJc w:val="left"/>
+      <w:pPr>
+        <w:ind w:left="3600" w:hanging="360"/>
+      </w:pPr>
+    </w:lvl>
+    <w:lvl w:ilvl="5" w:tplc="0C07001B" w:tentative="1">
+      <w:start w:val="1"/>
+      <w:numFmt w:val="lowerRoman"/>
+      <w:lvlText w:val="%6."/>
+      <w:lvlJc w:val="right"/>
+      <w:pPr>
+        <w:ind w:left="4320" w:hanging="180"/>
+      </w:pPr>
+    </w:lvl>
+    <w:lvl w:ilvl="6" w:tplc="0C07000F" w:tentative="1">
+      <w:start w:val="1"/>
+      <w:numFmt w:val="decimal"/>
+      <w:lvlText w:val="%7."/>
+      <w:lvlJc w:val="left"/>
+      <w:pPr>
+        <w:ind w:left="5040" w:hanging="360"/>
+      </w:pPr>
+    </w:lvl>
+    <w:lvl w:ilvl="7" w:tplc="0C070019" w:tentative="1">
+      <w:start w:val="1"/>
+      <w:numFmt w:val="lowerLetter"/>
+      <w:lvlText w:val="%8."/>
+      <w:lvlJc w:val="left"/>
+      <w:pPr>
+        <w:ind w:left="5760" w:hanging="360"/>
+      </w:pPr>
+    </w:lvl>
+    <w:lvl w:ilvl="8" w:tplc="0C07001B" w:tentative="1">
+      <w:start w:val="1"/>
+      <w:numFmt w:val="lowerRoman"/>
+      <w:lvlText w:val="%9."/>
+      <w:lvlJc w:val="right"/>
+      <w:pPr>
+        <w:ind w:left="6480" w:hanging="180"/>
+      </w:pPr>
+    </w:lvl>
+  </w:abstractNum>
+  <w:abstractNum w:abstractNumId="8" w15:restartNumberingAfterBreak="0">
     <w:nsid w:val="5EF51BFC"/>
     <w:multiLevelType w:val="multilevel"/>
     <w:tmpl w:val="0C07001F"/>
@@ -17036,7 +17799,93 @@
       </w:pPr>
     </w:lvl>
   </w:abstractNum>
-  <w:abstractNum w:abstractNumId="7" w15:restartNumberingAfterBreak="0">
+  <w:abstractNum w:abstractNumId="9" w15:restartNumberingAfterBreak="0">
+    <w:nsid w:val="5EFC46A1"/>
+    <w:multiLevelType w:val="hybridMultilevel"/>
+    <w:tmpl w:val="8186554A"/>
+    <w:lvl w:ilvl="0" w:tplc="0C07000F">
+      <w:start w:val="1"/>
+      <w:numFmt w:val="decimal"/>
+      <w:lvlText w:val="%1."/>
+      <w:lvlJc w:val="left"/>
+      <w:pPr>
+        <w:ind w:left="720" w:hanging="360"/>
+      </w:pPr>
+    </w:lvl>
+    <w:lvl w:ilvl="1" w:tplc="0C070019" w:tentative="1">
+      <w:start w:val="1"/>
+      <w:numFmt w:val="lowerLetter"/>
+      <w:lvlText w:val="%2."/>
+      <w:lvlJc w:val="left"/>
+      <w:pPr>
+        <w:ind w:left="1440" w:hanging="360"/>
+      </w:pPr>
+    </w:lvl>
+    <w:lvl w:ilvl="2" w:tplc="0C07001B" w:tentative="1">
+      <w:start w:val="1"/>
+      <w:numFmt w:val="lowerRoman"/>
+      <w:lvlText w:val="%3."/>
+      <w:lvlJc w:val="right"/>
+      <w:pPr>
+        <w:ind w:left="2160" w:hanging="180"/>
+      </w:pPr>
+    </w:lvl>
+    <w:lvl w:ilvl="3" w:tplc="0C07000F" w:tentative="1">
+      <w:start w:val="1"/>
+      <w:numFmt w:val="decimal"/>
+      <w:lvlText w:val="%4."/>
+      <w:lvlJc w:val="left"/>
+      <w:pPr>
+        <w:ind w:left="2880" w:hanging="360"/>
+      </w:pPr>
+    </w:lvl>
+    <w:lvl w:ilvl="4" w:tplc="0C070019" w:tentative="1">
+      <w:start w:val="1"/>
+      <w:numFmt w:val="lowerLetter"/>
+      <w:lvlText w:val="%5."/>
+      <w:lvlJc w:val="left"/>
+      <w:pPr>
+        <w:ind w:left="3600" w:hanging="360"/>
+      </w:pPr>
+    </w:lvl>
+    <w:lvl w:ilvl="5" w:tplc="0C07001B" w:tentative="1">
+      <w:start w:val="1"/>
+      <w:numFmt w:val="lowerRoman"/>
+      <w:lvlText w:val="%6."/>
+      <w:lvlJc w:val="right"/>
+      <w:pPr>
+        <w:ind w:left="4320" w:hanging="180"/>
+      </w:pPr>
+    </w:lvl>
+    <w:lvl w:ilvl="6" w:tplc="0C07000F" w:tentative="1">
+      <w:start w:val="1"/>
+      <w:numFmt w:val="decimal"/>
+      <w:lvlText w:val="%7."/>
+      <w:lvlJc w:val="left"/>
+      <w:pPr>
+        <w:ind w:left="5040" w:hanging="360"/>
+      </w:pPr>
+    </w:lvl>
+    <w:lvl w:ilvl="7" w:tplc="0C070019" w:tentative="1">
+      <w:start w:val="1"/>
+      <w:numFmt w:val="lowerLetter"/>
+      <w:lvlText w:val="%8."/>
+      <w:lvlJc w:val="left"/>
+      <w:pPr>
+        <w:ind w:left="5760" w:hanging="360"/>
+      </w:pPr>
+    </w:lvl>
+    <w:lvl w:ilvl="8" w:tplc="0C07001B" w:tentative="1">
+      <w:start w:val="1"/>
+      <w:numFmt w:val="lowerRoman"/>
+      <w:lvlText w:val="%9."/>
+      <w:lvlJc w:val="right"/>
+      <w:pPr>
+        <w:ind w:left="6480" w:hanging="180"/>
+      </w:pPr>
+    </w:lvl>
+  </w:abstractNum>
+  <w:abstractNum w:abstractNumId="10" w15:restartNumberingAfterBreak="0">
     <w:nsid w:val="68C46745"/>
     <w:multiLevelType w:val="multilevel"/>
     <w:tmpl w:val="0BA87548"/>
@@ -17149,7 +17998,7 @@
       </w:rPr>
     </w:lvl>
   </w:abstractNum>
-  <w:abstractNum w:abstractNumId="8" w15:restartNumberingAfterBreak="0">
+  <w:abstractNum w:abstractNumId="11" w15:restartNumberingAfterBreak="0">
     <w:nsid w:val="6FE202FB"/>
     <w:multiLevelType w:val="multilevel"/>
     <w:tmpl w:val="31F27134"/>
@@ -17263,31 +18112,40 @@
     </w:lvl>
   </w:abstractNum>
   <w:num w:numId="1">
+    <w:abstractNumId w:val="4"/>
+  </w:num>
+  <w:num w:numId="2">
+    <w:abstractNumId w:val="11"/>
+  </w:num>
+  <w:num w:numId="3">
+    <w:abstractNumId w:val="2"/>
+  </w:num>
+  <w:num w:numId="4">
     <w:abstractNumId w:val="3"/>
   </w:num>
-  <w:num w:numId="2">
+  <w:num w:numId="5">
     <w:abstractNumId w:val="8"/>
   </w:num>
-  <w:num w:numId="3">
+  <w:num w:numId="6">
+    <w:abstractNumId w:val="5"/>
+  </w:num>
+  <w:num w:numId="7">
     <w:abstractNumId w:val="1"/>
   </w:num>
-  <w:num w:numId="4">
-    <w:abstractNumId w:val="2"/>
-  </w:num>
-  <w:num w:numId="5">
+  <w:num w:numId="8">
     <w:abstractNumId w:val="6"/>
   </w:num>
-  <w:num w:numId="6">
-    <w:abstractNumId w:val="4"/>
+  <w:num w:numId="9">
+    <w:abstractNumId w:val="10"/>
   </w:num>
-  <w:num w:numId="7">
+  <w:num w:numId="10">
+    <w:abstractNumId w:val="7"/>
+  </w:num>
+  <w:num w:numId="11">
+    <w:abstractNumId w:val="9"/>
+  </w:num>
+  <w:num w:numId="12">
     <w:abstractNumId w:val="0"/>
-  </w:num>
-  <w:num w:numId="8">
-    <w:abstractNumId w:val="5"/>
-  </w:num>
-  <w:num w:numId="9">
-    <w:abstractNumId w:val="7"/>
   </w:num>
 </w:numbering>
 </file>
@@ -18344,7 +19202,7 @@
 </file>
 
 <file path=customXml/itemProps2.xml><?xml version="1.0" encoding="utf-8"?>
-<ds:datastoreItem xmlns:ds="http://schemas.openxmlformats.org/officeDocument/2006/customXml" ds:itemID="{D51915DC-4A63-4143-B3B0-73A17FD708FD}">
+<ds:datastoreItem xmlns:ds="http://schemas.openxmlformats.org/officeDocument/2006/customXml" ds:itemID="{395332B0-5701-4B59-A462-FF0E9675CE4F}">
   <ds:schemaRefs>
     <ds:schemaRef ds:uri="http://schemas.openxmlformats.org/officeDocument/2006/bibliography"/>
   </ds:schemaRefs>

</xml_diff>